<commit_message>
Vision box, e atualizacao nos documentos
</commit_message>
<xml_diff>
--- a/documentos/DV-MOB-0.1.docx
+++ b/documentos/DV-MOB-0.1.docx
@@ -1,10 +1,10 @@
 
 <file path=word/document.xml><?xml version="1.0" encoding="utf-8"?>
-<w:document xmlns:wpc="http://schemas.microsoft.com/office/word/2010/wordprocessingCanvas" xmlns:mc="http://schemas.openxmlformats.org/markup-compatibility/2006" xmlns:o="urn:schemas-microsoft-com:office:office" xmlns:r="http://schemas.openxmlformats.org/officeDocument/2006/relationships" xmlns:m="http://schemas.openxmlformats.org/officeDocument/2006/math" xmlns:v="urn:schemas-microsoft-com:vml" xmlns:wp14="http://schemas.microsoft.com/office/word/2010/wordprocessingDrawing" xmlns:wp="http://schemas.openxmlformats.org/drawingml/2006/wordprocessingDrawing" xmlns:w10="urn:schemas-microsoft-com:office:word" xmlns:w="http://schemas.openxmlformats.org/wordprocessingml/2006/main" xmlns:w14="http://schemas.microsoft.com/office/word/2010/wordml" xmlns:w15="http://schemas.microsoft.com/office/word/2012/wordml" xmlns:wpg="http://schemas.microsoft.com/office/word/2010/wordprocessingGroup" xmlns:wpi="http://schemas.microsoft.com/office/word/2010/wordprocessingInk" xmlns:wne="http://schemas.microsoft.com/office/word/2006/wordml" xmlns:wps="http://schemas.microsoft.com/office/word/2010/wordprocessingShape" mc:Ignorable="w14 w15 wp14">
+<w:document xmlns:wpc="http://schemas.microsoft.com/office/word/2010/wordprocessingCanvas" xmlns:mc="http://schemas.openxmlformats.org/markup-compatibility/2006" xmlns:o="urn:schemas-microsoft-com:office:office" xmlns:r="http://schemas.openxmlformats.org/officeDocument/2006/relationships" xmlns:m="http://schemas.openxmlformats.org/officeDocument/2006/math" xmlns:v="urn:schemas-microsoft-com:vml" xmlns:wp14="http://schemas.microsoft.com/office/word/2010/wordprocessingDrawing" xmlns:wp="http://schemas.openxmlformats.org/drawingml/2006/wordprocessingDrawing" xmlns:w10="urn:schemas-microsoft-com:office:word" xmlns:w="http://schemas.openxmlformats.org/wordprocessingml/2006/main" xmlns:w14="http://schemas.microsoft.com/office/word/2010/wordml" xmlns:wpg="http://schemas.microsoft.com/office/word/2010/wordprocessingGroup" xmlns:wpi="http://schemas.microsoft.com/office/word/2010/wordprocessingInk" xmlns:wne="http://schemas.microsoft.com/office/word/2006/wordml" xmlns:wps="http://schemas.microsoft.com/office/word/2010/wordprocessingShape" mc:Ignorable="w14 wp14">
   <w:body>
     <w:p>
       <w:pPr>
-        <w:pStyle w:val="Cabealho"/>
+        <w:pStyle w:val="Header"/>
         <w:rPr>
           <w:rFonts w:ascii="Times New Roman" w:hAnsi="Times New Roman"/>
         </w:rPr>
@@ -41,7 +41,7 @@
                     </pic:cNvPicPr>
                   </pic:nvPicPr>
                   <pic:blipFill>
-                    <a:blip r:embed="rId8" cstate="print">
+                    <a:blip r:embed="rId9" cstate="print">
                       <a:extLst>
                         <a:ext uri="{28A0092B-C50C-407E-A947-70E740481C1C}">
                           <a14:useLocalDpi xmlns:a14="http://schemas.microsoft.com/office/drawing/2010/main" val="0"/>
@@ -118,7 +118,7 @@
                     </pic:cNvPicPr>
                   </pic:nvPicPr>
                   <pic:blipFill>
-                    <a:blip r:embed="rId9" cstate="print">
+                    <a:blip r:embed="rId10" cstate="print">
                       <a:extLst>
                         <a:ext uri="{28A0092B-C50C-407E-A947-70E740481C1C}">
                           <a14:useLocalDpi xmlns:a14="http://schemas.microsoft.com/office/drawing/2010/main" val="0"/>
@@ -223,7 +223,7 @@
                     </pic:cNvPicPr>
                   </pic:nvPicPr>
                   <pic:blipFill>
-                    <a:blip r:embed="rId10" cstate="print">
+                    <a:blip r:embed="rId11" cstate="print">
                       <a:extLst>
                         <a:ext uri="{28A0092B-C50C-407E-A947-70E740481C1C}">
                           <a14:useLocalDpi xmlns:a14="http://schemas.microsoft.com/office/drawing/2010/main" val="0"/>
@@ -946,7 +946,7 @@
                 <w:sz w:val="20"/>
                 <w:szCs w:val="20"/>
               </w:rPr>
-              <w:t>Matheus Oliveira Barboza</w:t>
+              <w:t>Lucas Antônio dos Reis Braga</w:t>
             </w:r>
           </w:p>
         </w:tc>
@@ -1056,7 +1056,7 @@
       <w:sdtContent>
         <w:p>
           <w:pPr>
-            <w:pStyle w:val="CabealhodoSumrio"/>
+            <w:pStyle w:val="TOCHeading"/>
             <w:rPr>
               <w:rFonts w:asciiTheme="minorHAnsi" w:hAnsiTheme="minorHAnsi" w:cstheme="minorHAnsi"/>
               <w:b/>
@@ -1083,7 +1083,7 @@
         </w:p>
         <w:p>
           <w:pPr>
-            <w:pStyle w:val="Sumrio2"/>
+            <w:pStyle w:val="TOC2"/>
             <w:tabs>
               <w:tab w:val="left" w:pos="660"/>
               <w:tab w:val="right" w:leader="dot" w:pos="8494"/>
@@ -1182,7 +1182,7 @@
         </w:p>
         <w:p>
           <w:pPr>
-            <w:pStyle w:val="Sumrio2"/>
+            <w:pStyle w:val="TOC2"/>
             <w:tabs>
               <w:tab w:val="left" w:pos="660"/>
               <w:tab w:val="right" w:leader="dot" w:pos="8494"/>
@@ -1283,13 +1283,13 @@
     </w:sdt>
     <w:p>
       <w:pPr>
-        <w:pStyle w:val="PargrafodaLista"/>
+        <w:pStyle w:val="ListParagraph"/>
         <w:ind w:left="360"/>
       </w:pPr>
     </w:p>
     <w:p>
       <w:pPr>
-        <w:pStyle w:val="PargrafodaLista"/>
+        <w:pStyle w:val="ListParagraph"/>
         <w:ind w:left="360"/>
       </w:pPr>
     </w:p>
@@ -1300,7 +1300,7 @@
     </w:p>
     <w:p>
       <w:pPr>
-        <w:pStyle w:val="Ttulo2"/>
+        <w:pStyle w:val="Heading2"/>
         <w:numPr>
           <w:ilvl w:val="0"/>
           <w:numId w:val="9"/>
@@ -1340,9 +1340,9 @@
         <w:tblLook w:val="0000" w:firstRow="0" w:lastRow="0" w:firstColumn="0" w:lastColumn="0" w:noHBand="0" w:noVBand="0"/>
       </w:tblPr>
       <w:tblGrid>
-        <w:gridCol w:w="2555"/>
-        <w:gridCol w:w="3151"/>
-        <w:gridCol w:w="2796"/>
+        <w:gridCol w:w="2623"/>
+        <w:gridCol w:w="3235"/>
+        <w:gridCol w:w="2871"/>
       </w:tblGrid>
       <w:tr>
         <w:tc>
@@ -1562,23 +1562,13 @@
                 <w:szCs w:val="20"/>
               </w:rPr>
             </w:pPr>
-            <w:proofErr w:type="spellStart"/>
             <w:r>
               <w:rPr>
                 <w:b w:val="0"/>
                 <w:sz w:val="20"/>
                 <w:szCs w:val="20"/>
               </w:rPr>
-              <w:t>Supply</w:t>
-            </w:r>
-            <w:proofErr w:type="spellEnd"/>
-            <w:r>
-              <w:rPr>
-                <w:b w:val="0"/>
-                <w:sz w:val="20"/>
-                <w:szCs w:val="20"/>
-              </w:rPr>
-              <w:t xml:space="preserve"> Chain</w:t>
+              <w:t>Supply Chain</w:t>
             </w:r>
           </w:p>
         </w:tc>
@@ -1687,34 +1677,14 @@
                 <w:szCs w:val="20"/>
               </w:rPr>
             </w:pPr>
-            <w:proofErr w:type="spellStart"/>
             <w:r>
               <w:rPr>
                 <w:b w:val="0"/>
                 <w:sz w:val="20"/>
                 <w:szCs w:val="20"/>
               </w:rPr>
-              <w:t>Product</w:t>
+              <w:t>Product Owner</w:t>
             </w:r>
-            <w:proofErr w:type="spellEnd"/>
-            <w:r>
-              <w:rPr>
-                <w:b w:val="0"/>
-                <w:sz w:val="20"/>
-                <w:szCs w:val="20"/>
-              </w:rPr>
-              <w:t xml:space="preserve"> </w:t>
-            </w:r>
-            <w:proofErr w:type="spellStart"/>
-            <w:r>
-              <w:rPr>
-                <w:b w:val="0"/>
-                <w:sz w:val="20"/>
-                <w:szCs w:val="20"/>
-              </w:rPr>
-              <w:t>Owner</w:t>
-            </w:r>
-            <w:proofErr w:type="spellEnd"/>
           </w:p>
         </w:tc>
         <w:tc>
@@ -1814,23 +1784,13 @@
                 <w:szCs w:val="20"/>
               </w:rPr>
             </w:pPr>
-            <w:proofErr w:type="spellStart"/>
             <w:r>
               <w:rPr>
                 <w:b w:val="0"/>
                 <w:sz w:val="20"/>
                 <w:szCs w:val="20"/>
               </w:rPr>
-              <w:t>Scrum</w:t>
-            </w:r>
-            <w:proofErr w:type="spellEnd"/>
-            <w:r>
-              <w:rPr>
-                <w:b w:val="0"/>
-                <w:sz w:val="20"/>
-                <w:szCs w:val="20"/>
-              </w:rPr>
-              <w:t xml:space="preserve"> Master</w:t>
+              <w:t>Scrum Master</w:t>
             </w:r>
           </w:p>
         </w:tc>
@@ -1900,25 +1860,7 @@
                 <w:sz w:val="20"/>
                 <w:szCs w:val="20"/>
               </w:rPr>
-              <w:t xml:space="preserve">Lucas Silva </w:t>
-            </w:r>
-            <w:proofErr w:type="spellStart"/>
-            <w:r>
-              <w:rPr>
-                <w:b w:val="0"/>
-                <w:sz w:val="20"/>
-                <w:szCs w:val="20"/>
-              </w:rPr>
-              <w:t>Pedatela</w:t>
-            </w:r>
-            <w:proofErr w:type="spellEnd"/>
-            <w:r>
-              <w:rPr>
-                <w:b w:val="0"/>
-                <w:sz w:val="20"/>
-                <w:szCs w:val="20"/>
-              </w:rPr>
-              <w:t xml:space="preserve"> Carvalho</w:t>
+              <w:t>Lucas Silva Pedatela Carvalho</w:t>
             </w:r>
           </w:p>
         </w:tc>
@@ -2025,25 +1967,7 @@
                 <w:sz w:val="20"/>
                 <w:szCs w:val="20"/>
               </w:rPr>
-              <w:t xml:space="preserve">Saulo Fernandes </w:t>
-            </w:r>
-            <w:proofErr w:type="spellStart"/>
-            <w:r>
-              <w:rPr>
-                <w:b w:val="0"/>
-                <w:sz w:val="20"/>
-                <w:szCs w:val="20"/>
-              </w:rPr>
-              <w:t>Antonio</w:t>
-            </w:r>
-            <w:proofErr w:type="spellEnd"/>
-            <w:r>
-              <w:rPr>
-                <w:b w:val="0"/>
-                <w:sz w:val="20"/>
-                <w:szCs w:val="20"/>
-              </w:rPr>
-              <w:t xml:space="preserve"> da Costa</w:t>
+              <w:t>Saulo Fernandes Antonio da Costa</w:t>
             </w:r>
           </w:p>
         </w:tc>
@@ -2227,7 +2151,7 @@
     <w:p/>
     <w:p>
       <w:pPr>
-        <w:pStyle w:val="Ttulo2"/>
+        <w:pStyle w:val="Heading2"/>
         <w:numPr>
           <w:ilvl w:val="0"/>
           <w:numId w:val="9"/>
@@ -2271,23 +2195,122 @@
           <w:sz w:val="20"/>
           <w:szCs w:val="20"/>
         </w:rPr>
-        <w:t xml:space="preserve">Devido </w:t>
+        <w:t>Devido ao custo de transporte das empresas ser um dos principais valores que influenciam no preço final de um produto, faz-se necessário estratégias as quais permitem reduzir este custo sem que perca o nível de qualidade aceitável do serviço.</w:t>
       </w:r>
-      <w:r>
+    </w:p>
+    <w:p>
+      <w:pPr>
+        <w:ind w:firstLine="284"/>
+        <w:jc w:val="both"/>
         <w:rPr>
           <w:rFonts w:ascii="Arial" w:hAnsi="Arial" w:cs="Arial"/>
           <w:sz w:val="20"/>
           <w:szCs w:val="20"/>
         </w:rPr>
-        <w:t>ao</w:t>
-      </w:r>
+      </w:pPr>
       <w:r>
         <w:rPr>
           <w:rFonts w:ascii="Arial" w:hAnsi="Arial" w:cs="Arial"/>
           <w:sz w:val="20"/>
           <w:szCs w:val="20"/>
         </w:rPr>
-        <w:t xml:space="preserve"> custo de transporte das empresas ser um dos principais valores que influenciam no preço final de um produto, faz-se necessário estratégias as quais permitem reduzir este custo sem que perca o nível de qualidade aceitável do serviço.</w:t>
+        <w:t>OCF Cargas é um portal web que facilita as grandes empresas na área de</w:t>
+      </w:r>
+      <w:r>
+        <w:rPr>
+          <w:rFonts w:ascii="Arial" w:hAnsi="Arial" w:cs="Arial"/>
+          <w:sz w:val="20"/>
+          <w:szCs w:val="20"/>
+        </w:rPr>
+        <w:t xml:space="preserve"> </w:t>
+      </w:r>
+      <w:r>
+        <w:rPr>
+          <w:rFonts w:ascii="Arial" w:hAnsi="Arial" w:cs="Arial"/>
+          <w:sz w:val="20"/>
+          <w:szCs w:val="20"/>
+        </w:rPr>
+        <w:t>logística especificamente na parte de contratação e cotação de transportes. O portal</w:t>
+      </w:r>
+      <w:r>
+        <w:rPr>
+          <w:rFonts w:ascii="Arial" w:hAnsi="Arial" w:cs="Arial"/>
+          <w:sz w:val="20"/>
+          <w:szCs w:val="20"/>
+        </w:rPr>
+        <w:t xml:space="preserve"> </w:t>
+      </w:r>
+      <w:r>
+        <w:rPr>
+          <w:rFonts w:ascii="Arial" w:hAnsi="Arial" w:cs="Arial"/>
+          <w:sz w:val="20"/>
+          <w:szCs w:val="20"/>
+        </w:rPr>
+        <w:t>terá dois tipos de usuários. “Empresa com necessidade de transporte” e</w:t>
+      </w:r>
+      <w:r>
+        <w:rPr>
+          <w:rFonts w:ascii="Arial" w:hAnsi="Arial" w:cs="Arial"/>
+          <w:sz w:val="20"/>
+          <w:szCs w:val="20"/>
+        </w:rPr>
+        <w:t xml:space="preserve"> </w:t>
+      </w:r>
+      <w:r>
+        <w:rPr>
+          <w:rFonts w:ascii="Arial" w:hAnsi="Arial" w:cs="Arial"/>
+          <w:sz w:val="20"/>
+          <w:szCs w:val="20"/>
+        </w:rPr>
+        <w:t>“Transportadora”. O usuário empresa poderá cadastrar (manter) remessas para</w:t>
+      </w:r>
+      <w:r>
+        <w:rPr>
+          <w:rFonts w:ascii="Arial" w:hAnsi="Arial" w:cs="Arial"/>
+          <w:sz w:val="20"/>
+          <w:szCs w:val="20"/>
+        </w:rPr>
+        <w:t xml:space="preserve"> </w:t>
+      </w:r>
+      <w:r>
+        <w:rPr>
+          <w:rFonts w:ascii="Arial" w:hAnsi="Arial" w:cs="Arial"/>
+          <w:sz w:val="20"/>
+          <w:szCs w:val="20"/>
+        </w:rPr>
+        <w:t>cotações, verificar as documentações exigidas para o transporte, poderá ver o perfil</w:t>
+      </w:r>
+      <w:r>
+        <w:rPr>
+          <w:rFonts w:ascii="Arial" w:hAnsi="Arial" w:cs="Arial"/>
+          <w:sz w:val="20"/>
+          <w:szCs w:val="20"/>
+        </w:rPr>
+        <w:t xml:space="preserve"> </w:t>
+      </w:r>
+      <w:r>
+        <w:rPr>
+          <w:rFonts w:ascii="Arial" w:hAnsi="Arial" w:cs="Arial"/>
+          <w:sz w:val="20"/>
+          <w:szCs w:val="20"/>
+        </w:rPr>
+        <w:t>das transportadoras e suas avaliações, poderá ver as cotações recebidas em sua</w:t>
+      </w:r>
+      <w:r>
+        <w:rPr>
+          <w:rFonts w:ascii="Arial" w:hAnsi="Arial" w:cs="Arial"/>
+          <w:sz w:val="20"/>
+          <w:szCs w:val="20"/>
+        </w:rPr>
+        <w:t xml:space="preserve"> </w:t>
+      </w:r>
+      <w:r>
+        <w:rPr>
+          <w:rFonts w:ascii="Arial" w:hAnsi="Arial" w:cs="Arial"/>
+          <w:sz w:val="20"/>
+          <w:szCs w:val="20"/>
+        </w:rPr>
+        <w:t>remessa, podendo escolher uma para fechar o contrado de transporte.</w:t>
       </w:r>
     </w:p>
     <w:p>
@@ -2306,25 +2329,57 @@
           <w:sz w:val="20"/>
           <w:szCs w:val="20"/>
         </w:rPr>
-        <w:t xml:space="preserve">Construir um portal web voltado para área de logística empresarial, que facilitará as realizações de cotação de transporte, garantindo o nível de qualidade aceitável, sendo o produto suportado pelos navegadores </w:t>
+        <w:t>O usuário transportadora poderá ver todas as remessas em aberto, avaliação das</w:t>
       </w:r>
-      <w:proofErr w:type="spellStart"/>
       <w:r>
         <w:rPr>
           <w:rFonts w:ascii="Arial" w:hAnsi="Arial" w:cs="Arial"/>
           <w:sz w:val="20"/>
           <w:szCs w:val="20"/>
         </w:rPr>
-        <w:t>Chrome</w:t>
+        <w:t xml:space="preserve"> </w:t>
       </w:r>
-      <w:proofErr w:type="spellEnd"/>
       <w:r>
         <w:rPr>
           <w:rFonts w:ascii="Arial" w:hAnsi="Arial" w:cs="Arial"/>
           <w:sz w:val="20"/>
           <w:szCs w:val="20"/>
         </w:rPr>
-        <w:t>, Internet Explorer (Versão 7 ou mais recente), Firefox e Safari</w:t>
+        <w:t>empresas e inserir lances nas cotações. O usuário transportadora poderá filtrar os</w:t>
+      </w:r>
+      <w:r>
+        <w:rPr>
+          <w:rFonts w:ascii="Arial" w:hAnsi="Arial" w:cs="Arial"/>
+          <w:sz w:val="20"/>
+          <w:szCs w:val="20"/>
+        </w:rPr>
+        <w:t xml:space="preserve"> </w:t>
+      </w:r>
+      <w:bookmarkStart w:id="2" w:name="_GoBack"/>
+      <w:bookmarkEnd w:id="2"/>
+      <w:r>
+        <w:rPr>
+          <w:rFonts w:ascii="Arial" w:hAnsi="Arial" w:cs="Arial"/>
+          <w:sz w:val="20"/>
+          <w:szCs w:val="20"/>
+        </w:rPr>
+        <w:t>tipos de remessas, podendo ser ins</w:t>
+      </w:r>
+      <w:r>
+        <w:rPr>
+          <w:rFonts w:ascii="Arial" w:hAnsi="Arial" w:cs="Arial"/>
+          <w:sz w:val="20"/>
+          <w:szCs w:val="20"/>
+        </w:rPr>
+        <w:t xml:space="preserve">umo, material de embalagem </w:t>
+      </w:r>
+      <w:r>
+        <w:rPr>
+          <w:rFonts w:ascii="Arial" w:hAnsi="Arial" w:cs="Arial"/>
+          <w:sz w:val="20"/>
+          <w:szCs w:val="20"/>
+        </w:rPr>
+        <w:t>e, garantindo o nível de qualidade aceitável, sendo o produto suportado pelos navegadores Chrome, Internet Explorer (Versão 7 ou mais recente), Firefox e Safari</w:t>
       </w:r>
       <w:r>
         <w:rPr>
@@ -2340,11 +2395,9 @@
         <w:ind w:firstLine="284"/>
         <w:jc w:val="both"/>
       </w:pPr>
-      <w:bookmarkStart w:id="2" w:name="_GoBack"/>
-      <w:bookmarkEnd w:id="2"/>
     </w:p>
     <w:sectPr>
-      <w:headerReference w:type="default" r:id="rId11"/>
+      <w:headerReference w:type="default" r:id="rId12"/>
       <w:pgSz w:w="11906" w:h="16838"/>
       <w:pgMar w:top="1417" w:right="1701" w:bottom="1417" w:left="1701" w:header="708" w:footer="708" w:gutter="0"/>
       <w:cols w:space="708"/>
@@ -2356,7 +2409,7 @@
 </file>
 
 <file path=word/endnotes.xml><?xml version="1.0" encoding="utf-8"?>
-<w:endnotes xmlns:wpc="http://schemas.microsoft.com/office/word/2010/wordprocessingCanvas" xmlns:mc="http://schemas.openxmlformats.org/markup-compatibility/2006" xmlns:o="urn:schemas-microsoft-com:office:office" xmlns:r="http://schemas.openxmlformats.org/officeDocument/2006/relationships" xmlns:m="http://schemas.openxmlformats.org/officeDocument/2006/math" xmlns:v="urn:schemas-microsoft-com:vml" xmlns:wp14="http://schemas.microsoft.com/office/word/2010/wordprocessingDrawing" xmlns:wp="http://schemas.openxmlformats.org/drawingml/2006/wordprocessingDrawing" xmlns:w10="urn:schemas-microsoft-com:office:word" xmlns:w="http://schemas.openxmlformats.org/wordprocessingml/2006/main" xmlns:w14="http://schemas.microsoft.com/office/word/2010/wordml" xmlns:w15="http://schemas.microsoft.com/office/word/2012/wordml" xmlns:wpg="http://schemas.microsoft.com/office/word/2010/wordprocessingGroup" xmlns:wpi="http://schemas.microsoft.com/office/word/2010/wordprocessingInk" xmlns:wne="http://schemas.microsoft.com/office/word/2006/wordml" xmlns:wps="http://schemas.microsoft.com/office/word/2010/wordprocessingShape" mc:Ignorable="w14 w15 wp14">
+<w:endnotes xmlns:wpc="http://schemas.microsoft.com/office/word/2010/wordprocessingCanvas" xmlns:mc="http://schemas.openxmlformats.org/markup-compatibility/2006" xmlns:o="urn:schemas-microsoft-com:office:office" xmlns:r="http://schemas.openxmlformats.org/officeDocument/2006/relationships" xmlns:m="http://schemas.openxmlformats.org/officeDocument/2006/math" xmlns:v="urn:schemas-microsoft-com:vml" xmlns:wp14="http://schemas.microsoft.com/office/word/2010/wordprocessingDrawing" xmlns:wp="http://schemas.openxmlformats.org/drawingml/2006/wordprocessingDrawing" xmlns:w10="urn:schemas-microsoft-com:office:word" xmlns:w="http://schemas.openxmlformats.org/wordprocessingml/2006/main" xmlns:w14="http://schemas.microsoft.com/office/word/2010/wordml" xmlns:wpg="http://schemas.microsoft.com/office/word/2010/wordprocessingGroup" xmlns:wpi="http://schemas.microsoft.com/office/word/2010/wordprocessingInk" xmlns:wne="http://schemas.microsoft.com/office/word/2006/wordml" xmlns:wps="http://schemas.microsoft.com/office/word/2010/wordprocessingShape" mc:Ignorable="w14 wp14">
   <w:endnote w:type="separator" w:id="-1">
     <w:p>
       <w:pPr>
@@ -2381,7 +2434,7 @@
 </file>
 
 <file path=word/footnotes.xml><?xml version="1.0" encoding="utf-8"?>
-<w:footnotes xmlns:wpc="http://schemas.microsoft.com/office/word/2010/wordprocessingCanvas" xmlns:mc="http://schemas.openxmlformats.org/markup-compatibility/2006" xmlns:o="urn:schemas-microsoft-com:office:office" xmlns:r="http://schemas.openxmlformats.org/officeDocument/2006/relationships" xmlns:m="http://schemas.openxmlformats.org/officeDocument/2006/math" xmlns:v="urn:schemas-microsoft-com:vml" xmlns:wp14="http://schemas.microsoft.com/office/word/2010/wordprocessingDrawing" xmlns:wp="http://schemas.openxmlformats.org/drawingml/2006/wordprocessingDrawing" xmlns:w10="urn:schemas-microsoft-com:office:word" xmlns:w="http://schemas.openxmlformats.org/wordprocessingml/2006/main" xmlns:w14="http://schemas.microsoft.com/office/word/2010/wordml" xmlns:w15="http://schemas.microsoft.com/office/word/2012/wordml" xmlns:wpg="http://schemas.microsoft.com/office/word/2010/wordprocessingGroup" xmlns:wpi="http://schemas.microsoft.com/office/word/2010/wordprocessingInk" xmlns:wne="http://schemas.microsoft.com/office/word/2006/wordml" xmlns:wps="http://schemas.microsoft.com/office/word/2010/wordprocessingShape" mc:Ignorable="w14 w15 wp14">
+<w:footnotes xmlns:wpc="http://schemas.microsoft.com/office/word/2010/wordprocessingCanvas" xmlns:mc="http://schemas.openxmlformats.org/markup-compatibility/2006" xmlns:o="urn:schemas-microsoft-com:office:office" xmlns:r="http://schemas.openxmlformats.org/officeDocument/2006/relationships" xmlns:m="http://schemas.openxmlformats.org/officeDocument/2006/math" xmlns:v="urn:schemas-microsoft-com:vml" xmlns:wp14="http://schemas.microsoft.com/office/word/2010/wordprocessingDrawing" xmlns:wp="http://schemas.openxmlformats.org/drawingml/2006/wordprocessingDrawing" xmlns:w10="urn:schemas-microsoft-com:office:word" xmlns:w="http://schemas.openxmlformats.org/wordprocessingml/2006/main" xmlns:w14="http://schemas.microsoft.com/office/word/2010/wordml" xmlns:wpg="http://schemas.microsoft.com/office/word/2010/wordprocessingGroup" xmlns:wpi="http://schemas.microsoft.com/office/word/2010/wordprocessingInk" xmlns:wne="http://schemas.microsoft.com/office/word/2006/wordml" xmlns:wps="http://schemas.microsoft.com/office/word/2010/wordprocessingShape" mc:Ignorable="w14 wp14">
   <w:footnote w:type="separator" w:id="-1">
     <w:p>
       <w:pPr>
@@ -2406,7 +2459,7 @@
 </file>
 
 <file path=word/header1.xml><?xml version="1.0" encoding="utf-8"?>
-<w:hdr xmlns:wpc="http://schemas.microsoft.com/office/word/2010/wordprocessingCanvas" xmlns:mc="http://schemas.openxmlformats.org/markup-compatibility/2006" xmlns:o="urn:schemas-microsoft-com:office:office" xmlns:r="http://schemas.openxmlformats.org/officeDocument/2006/relationships" xmlns:m="http://schemas.openxmlformats.org/officeDocument/2006/math" xmlns:v="urn:schemas-microsoft-com:vml" xmlns:wp14="http://schemas.microsoft.com/office/word/2010/wordprocessingDrawing" xmlns:wp="http://schemas.openxmlformats.org/drawingml/2006/wordprocessingDrawing" xmlns:w10="urn:schemas-microsoft-com:office:word" xmlns:w="http://schemas.openxmlformats.org/wordprocessingml/2006/main" xmlns:w14="http://schemas.microsoft.com/office/word/2010/wordml" xmlns:w15="http://schemas.microsoft.com/office/word/2012/wordml" xmlns:wpg="http://schemas.microsoft.com/office/word/2010/wordprocessingGroup" xmlns:wpi="http://schemas.microsoft.com/office/word/2010/wordprocessingInk" xmlns:wne="http://schemas.microsoft.com/office/word/2006/wordml" xmlns:wps="http://schemas.microsoft.com/office/word/2010/wordprocessingShape" mc:Ignorable="w14 w15 wp14">
+<w:hdr xmlns:wpc="http://schemas.microsoft.com/office/word/2010/wordprocessingCanvas" xmlns:mc="http://schemas.openxmlformats.org/markup-compatibility/2006" xmlns:o="urn:schemas-microsoft-com:office:office" xmlns:r="http://schemas.openxmlformats.org/officeDocument/2006/relationships" xmlns:m="http://schemas.openxmlformats.org/officeDocument/2006/math" xmlns:v="urn:schemas-microsoft-com:vml" xmlns:wp14="http://schemas.microsoft.com/office/word/2010/wordprocessingDrawing" xmlns:wp="http://schemas.openxmlformats.org/drawingml/2006/wordprocessingDrawing" xmlns:w10="urn:schemas-microsoft-com:office:word" xmlns:w="http://schemas.openxmlformats.org/wordprocessingml/2006/main" xmlns:w14="http://schemas.microsoft.com/office/word/2010/wordml" xmlns:wpg="http://schemas.microsoft.com/office/word/2010/wordprocessingGroup" xmlns:wpi="http://schemas.microsoft.com/office/word/2010/wordprocessingInk" xmlns:wne="http://schemas.microsoft.com/office/word/2006/wordml" xmlns:wps="http://schemas.microsoft.com/office/word/2010/wordprocessingShape" mc:Ignorable="w14 wp14">
   <w:sdt>
     <w:sdtPr>
       <w:rPr>
@@ -2423,7 +2476,7 @@
     <w:sdtContent>
       <w:p>
         <w:pPr>
-          <w:pStyle w:val="Cabealho"/>
+          <w:pStyle w:val="Header"/>
           <w:tabs>
             <w:tab w:val="clear" w:pos="8504"/>
             <w:tab w:val="right" w:pos="9072"/>
@@ -2556,7 +2609,7 @@
   </w:sdt>
   <w:p>
     <w:pPr>
-      <w:pStyle w:val="Cabealho"/>
+      <w:pStyle w:val="Header"/>
       <w:tabs>
         <w:tab w:val="clear" w:pos="8504"/>
         <w:tab w:val="right" w:pos="9072"/>
@@ -2606,14 +2659,14 @@
   </w:p>
   <w:p>
     <w:pPr>
-      <w:pStyle w:val="Cabealho"/>
+      <w:pStyle w:val="Header"/>
     </w:pPr>
   </w:p>
 </w:hdr>
 </file>
 
 <file path=word/numbering.xml><?xml version="1.0" encoding="utf-8"?>
-<w:numbering xmlns:wpc="http://schemas.microsoft.com/office/word/2010/wordprocessingCanvas" xmlns:mc="http://schemas.openxmlformats.org/markup-compatibility/2006" xmlns:o="urn:schemas-microsoft-com:office:office" xmlns:r="http://schemas.openxmlformats.org/officeDocument/2006/relationships" xmlns:m="http://schemas.openxmlformats.org/officeDocument/2006/math" xmlns:v="urn:schemas-microsoft-com:vml" xmlns:wp14="http://schemas.microsoft.com/office/word/2010/wordprocessingDrawing" xmlns:wp="http://schemas.openxmlformats.org/drawingml/2006/wordprocessingDrawing" xmlns:w10="urn:schemas-microsoft-com:office:word" xmlns:w="http://schemas.openxmlformats.org/wordprocessingml/2006/main" xmlns:w14="http://schemas.microsoft.com/office/word/2010/wordml" xmlns:w15="http://schemas.microsoft.com/office/word/2012/wordml" xmlns:wpg="http://schemas.microsoft.com/office/word/2010/wordprocessingGroup" xmlns:wpi="http://schemas.microsoft.com/office/word/2010/wordprocessingInk" xmlns:wne="http://schemas.microsoft.com/office/word/2006/wordml" xmlns:wps="http://schemas.microsoft.com/office/word/2010/wordprocessingShape" mc:Ignorable="w14 w15 wp14">
+<w:numbering xmlns:wpc="http://schemas.microsoft.com/office/word/2010/wordprocessingCanvas" xmlns:mc="http://schemas.openxmlformats.org/markup-compatibility/2006" xmlns:o="urn:schemas-microsoft-com:office:office" xmlns:r="http://schemas.openxmlformats.org/officeDocument/2006/relationships" xmlns:m="http://schemas.openxmlformats.org/officeDocument/2006/math" xmlns:v="urn:schemas-microsoft-com:vml" xmlns:wp14="http://schemas.microsoft.com/office/word/2010/wordprocessingDrawing" xmlns:wp="http://schemas.openxmlformats.org/drawingml/2006/wordprocessingDrawing" xmlns:w10="urn:schemas-microsoft-com:office:word" xmlns:w="http://schemas.openxmlformats.org/wordprocessingml/2006/main" xmlns:w14="http://schemas.microsoft.com/office/word/2010/wordml" xmlns:wpg="http://schemas.microsoft.com/office/word/2010/wordprocessingGroup" xmlns:wpi="http://schemas.microsoft.com/office/word/2010/wordprocessingInk" xmlns:wne="http://schemas.microsoft.com/office/word/2006/wordml" xmlns:wps="http://schemas.microsoft.com/office/word/2010/wordprocessingShape" mc:Ignorable="w14 wp14">
   <w:abstractNum w:abstractNumId="0">
     <w:nsid w:val="00000003"/>
     <w:multiLevelType w:val="multilevel"/>
@@ -5367,7 +5420,7 @@
 </file>
 
 <file path=word/styles.xml><?xml version="1.0" encoding="utf-8"?>
-<w:styles xmlns:mc="http://schemas.openxmlformats.org/markup-compatibility/2006" xmlns:r="http://schemas.openxmlformats.org/officeDocument/2006/relationships" xmlns:w="http://schemas.openxmlformats.org/wordprocessingml/2006/main" xmlns:w14="http://schemas.microsoft.com/office/word/2010/wordml" xmlns:w15="http://schemas.microsoft.com/office/word/2012/wordml" mc:Ignorable="w14 w15">
+<w:styles xmlns:mc="http://schemas.openxmlformats.org/markup-compatibility/2006" xmlns:r="http://schemas.openxmlformats.org/officeDocument/2006/relationships" xmlns:w="http://schemas.openxmlformats.org/wordprocessingml/2006/main" xmlns:w14="http://schemas.microsoft.com/office/word/2010/wordml" mc:Ignorable="w14">
   <w:docDefaults>
     <w:rPrDefault>
       <w:rPr>
@@ -5383,388 +5436,154 @@
       </w:pPr>
     </w:pPrDefault>
   </w:docDefaults>
-  <w:latentStyles w:defLockedState="0" w:defUIPriority="99" w:defSemiHidden="0" w:defUnhideWhenUsed="0" w:defQFormat="0" w:count="371">
-    <w:lsdException w:name="Normal" w:uiPriority="0" w:qFormat="1"/>
-    <w:lsdException w:name="heading 1" w:uiPriority="9" w:qFormat="1"/>
-    <w:lsdException w:name="heading 2" w:semiHidden="1" w:uiPriority="9" w:unhideWhenUsed="1" w:qFormat="1"/>
-    <w:lsdException w:name="heading 3" w:semiHidden="1" w:uiPriority="9" w:unhideWhenUsed="1" w:qFormat="1"/>
-    <w:lsdException w:name="heading 4" w:semiHidden="1" w:uiPriority="9" w:unhideWhenUsed="1" w:qFormat="1"/>
-    <w:lsdException w:name="heading 5" w:semiHidden="1" w:uiPriority="9" w:unhideWhenUsed="1" w:qFormat="1"/>
-    <w:lsdException w:name="heading 6" w:semiHidden="1" w:uiPriority="9" w:unhideWhenUsed="1" w:qFormat="1"/>
-    <w:lsdException w:name="heading 7" w:semiHidden="1" w:uiPriority="9" w:unhideWhenUsed="1" w:qFormat="1"/>
-    <w:lsdException w:name="heading 8" w:semiHidden="1" w:uiPriority="9" w:unhideWhenUsed="1" w:qFormat="1"/>
-    <w:lsdException w:name="heading 9" w:semiHidden="1" w:uiPriority="9" w:unhideWhenUsed="1" w:qFormat="1"/>
-    <w:lsdException w:name="index 1" w:semiHidden="1" w:unhideWhenUsed="1"/>
-    <w:lsdException w:name="index 2" w:semiHidden="1" w:unhideWhenUsed="1"/>
-    <w:lsdException w:name="index 3" w:semiHidden="1" w:unhideWhenUsed="1"/>
-    <w:lsdException w:name="index 4" w:semiHidden="1" w:unhideWhenUsed="1"/>
-    <w:lsdException w:name="index 5" w:semiHidden="1" w:unhideWhenUsed="1"/>
-    <w:lsdException w:name="index 6" w:semiHidden="1" w:unhideWhenUsed="1"/>
-    <w:lsdException w:name="index 7" w:semiHidden="1" w:unhideWhenUsed="1"/>
-    <w:lsdException w:name="index 8" w:semiHidden="1" w:unhideWhenUsed="1"/>
-    <w:lsdException w:name="index 9" w:semiHidden="1" w:unhideWhenUsed="1"/>
-    <w:lsdException w:name="toc 1" w:semiHidden="1" w:uiPriority="39" w:unhideWhenUsed="1"/>
-    <w:lsdException w:name="toc 2" w:semiHidden="1" w:uiPriority="39" w:unhideWhenUsed="1"/>
-    <w:lsdException w:name="toc 3" w:semiHidden="1" w:uiPriority="39" w:unhideWhenUsed="1"/>
-    <w:lsdException w:name="toc 4" w:semiHidden="1" w:uiPriority="39" w:unhideWhenUsed="1"/>
-    <w:lsdException w:name="toc 5" w:semiHidden="1" w:uiPriority="39" w:unhideWhenUsed="1"/>
-    <w:lsdException w:name="toc 6" w:semiHidden="1" w:uiPriority="39" w:unhideWhenUsed="1"/>
-    <w:lsdException w:name="toc 7" w:semiHidden="1" w:uiPriority="39" w:unhideWhenUsed="1"/>
-    <w:lsdException w:name="toc 8" w:semiHidden="1" w:uiPriority="39" w:unhideWhenUsed="1"/>
-    <w:lsdException w:name="toc 9" w:semiHidden="1" w:uiPriority="39" w:unhideWhenUsed="1"/>
-    <w:lsdException w:name="Normal Indent" w:semiHidden="1" w:unhideWhenUsed="1"/>
-    <w:lsdException w:name="footnote text" w:semiHidden="1" w:unhideWhenUsed="1"/>
-    <w:lsdException w:name="annotation text" w:semiHidden="1" w:unhideWhenUsed="1"/>
-    <w:lsdException w:name="header" w:semiHidden="1" w:unhideWhenUsed="1"/>
-    <w:lsdException w:name="footer" w:semiHidden="1" w:unhideWhenUsed="1"/>
-    <w:lsdException w:name="index heading" w:semiHidden="1" w:unhideWhenUsed="1"/>
-    <w:lsdException w:name="caption" w:semiHidden="1" w:uiPriority="35" w:unhideWhenUsed="1" w:qFormat="1"/>
-    <w:lsdException w:name="table of figures" w:semiHidden="1" w:unhideWhenUsed="1"/>
-    <w:lsdException w:name="envelope address" w:semiHidden="1" w:unhideWhenUsed="1"/>
-    <w:lsdException w:name="envelope return" w:semiHidden="1" w:unhideWhenUsed="1"/>
-    <w:lsdException w:name="footnote reference" w:semiHidden="1" w:unhideWhenUsed="1"/>
-    <w:lsdException w:name="annotation reference" w:semiHidden="1" w:unhideWhenUsed="1"/>
-    <w:lsdException w:name="line number" w:semiHidden="1" w:unhideWhenUsed="1"/>
-    <w:lsdException w:name="page number" w:semiHidden="1" w:unhideWhenUsed="1"/>
-    <w:lsdException w:name="endnote reference" w:semiHidden="1" w:unhideWhenUsed="1"/>
-    <w:lsdException w:name="endnote text" w:semiHidden="1" w:unhideWhenUsed="1"/>
-    <w:lsdException w:name="table of authorities" w:semiHidden="1" w:unhideWhenUsed="1"/>
-    <w:lsdException w:name="macro" w:semiHidden="1" w:unhideWhenUsed="1"/>
-    <w:lsdException w:name="toa heading" w:semiHidden="1" w:unhideWhenUsed="1"/>
-    <w:lsdException w:name="List" w:semiHidden="1" w:unhideWhenUsed="1"/>
-    <w:lsdException w:name="List Bullet" w:semiHidden="1" w:unhideWhenUsed="1"/>
-    <w:lsdException w:name="List Number" w:semiHidden="1" w:unhideWhenUsed="1"/>
-    <w:lsdException w:name="List 2" w:semiHidden="1" w:unhideWhenUsed="1"/>
-    <w:lsdException w:name="List 3" w:semiHidden="1" w:unhideWhenUsed="1"/>
-    <w:lsdException w:name="List 4" w:semiHidden="1" w:unhideWhenUsed="1"/>
-    <w:lsdException w:name="List 5" w:semiHidden="1" w:unhideWhenUsed="1"/>
-    <w:lsdException w:name="List Bullet 2" w:semiHidden="1" w:unhideWhenUsed="1"/>
-    <w:lsdException w:name="List Bullet 3" w:semiHidden="1" w:unhideWhenUsed="1"/>
-    <w:lsdException w:name="List Bullet 4" w:semiHidden="1" w:unhideWhenUsed="1"/>
-    <w:lsdException w:name="List Bullet 5" w:semiHidden="1" w:unhideWhenUsed="1"/>
-    <w:lsdException w:name="List Number 2" w:semiHidden="1" w:unhideWhenUsed="1"/>
-    <w:lsdException w:name="List Number 3" w:semiHidden="1" w:unhideWhenUsed="1"/>
-    <w:lsdException w:name="List Number 4" w:semiHidden="1" w:unhideWhenUsed="1"/>
-    <w:lsdException w:name="List Number 5" w:semiHidden="1" w:unhideWhenUsed="1"/>
-    <w:lsdException w:name="Title" w:uiPriority="10" w:qFormat="1"/>
-    <w:lsdException w:name="Closing" w:semiHidden="1" w:unhideWhenUsed="1"/>
-    <w:lsdException w:name="Signature" w:semiHidden="1" w:unhideWhenUsed="1"/>
-    <w:lsdException w:name="Default Paragraph Font" w:semiHidden="1" w:uiPriority="1" w:unhideWhenUsed="1"/>
-    <w:lsdException w:name="Body Text" w:semiHidden="1" w:unhideWhenUsed="1"/>
-    <w:lsdException w:name="Body Text Indent" w:semiHidden="1" w:unhideWhenUsed="1"/>
-    <w:lsdException w:name="List Continue" w:semiHidden="1" w:unhideWhenUsed="1"/>
-    <w:lsdException w:name="List Continue 2" w:semiHidden="1" w:unhideWhenUsed="1"/>
-    <w:lsdException w:name="List Continue 3" w:semiHidden="1" w:unhideWhenUsed="1"/>
-    <w:lsdException w:name="List Continue 4" w:semiHidden="1" w:unhideWhenUsed="1"/>
-    <w:lsdException w:name="List Continue 5" w:semiHidden="1" w:unhideWhenUsed="1"/>
-    <w:lsdException w:name="Message Header" w:semiHidden="1" w:unhideWhenUsed="1"/>
-    <w:lsdException w:name="Subtitle" w:uiPriority="11" w:qFormat="1"/>
-    <w:lsdException w:name="Salutation" w:semiHidden="1" w:unhideWhenUsed="1"/>
-    <w:lsdException w:name="Date" w:semiHidden="1" w:unhideWhenUsed="1"/>
-    <w:lsdException w:name="Body Text First Indent" w:semiHidden="1" w:unhideWhenUsed="1"/>
-    <w:lsdException w:name="Body Text First Indent 2" w:semiHidden="1" w:unhideWhenUsed="1"/>
-    <w:lsdException w:name="Note Heading" w:semiHidden="1" w:unhideWhenUsed="1"/>
-    <w:lsdException w:name="Body Text 2" w:semiHidden="1" w:unhideWhenUsed="1"/>
-    <w:lsdException w:name="Body Text 3" w:semiHidden="1" w:unhideWhenUsed="1"/>
-    <w:lsdException w:name="Body Text Indent 2" w:semiHidden="1" w:unhideWhenUsed="1"/>
-    <w:lsdException w:name="Body Text Indent 3" w:semiHidden="1" w:unhideWhenUsed="1"/>
-    <w:lsdException w:name="Block Text" w:semiHidden="1" w:unhideWhenUsed="1"/>
-    <w:lsdException w:name="Hyperlink" w:semiHidden="1" w:unhideWhenUsed="1"/>
-    <w:lsdException w:name="FollowedHyperlink" w:semiHidden="1" w:unhideWhenUsed="1"/>
-    <w:lsdException w:name="Strong" w:uiPriority="22" w:qFormat="1"/>
-    <w:lsdException w:name="Emphasis" w:uiPriority="20" w:qFormat="1"/>
-    <w:lsdException w:name="Document Map" w:semiHidden="1" w:unhideWhenUsed="1"/>
-    <w:lsdException w:name="Plain Text" w:semiHidden="1" w:unhideWhenUsed="1"/>
-    <w:lsdException w:name="E-mail Signature" w:semiHidden="1" w:unhideWhenUsed="1"/>
-    <w:lsdException w:name="HTML Top of Form" w:semiHidden="1" w:unhideWhenUsed="1"/>
-    <w:lsdException w:name="HTML Bottom of Form" w:semiHidden="1" w:unhideWhenUsed="1"/>
-    <w:lsdException w:name="Normal (Web)" w:semiHidden="1" w:unhideWhenUsed="1"/>
-    <w:lsdException w:name="HTML Acronym" w:semiHidden="1" w:unhideWhenUsed="1"/>
-    <w:lsdException w:name="HTML Address" w:semiHidden="1" w:unhideWhenUsed="1"/>
-    <w:lsdException w:name="HTML Cite" w:semiHidden="1" w:unhideWhenUsed="1"/>
-    <w:lsdException w:name="HTML Code" w:semiHidden="1" w:unhideWhenUsed="1"/>
-    <w:lsdException w:name="HTML Definition" w:semiHidden="1" w:unhideWhenUsed="1"/>
-    <w:lsdException w:name="HTML Keyboard" w:semiHidden="1" w:unhideWhenUsed="1"/>
-    <w:lsdException w:name="HTML Preformatted" w:semiHidden="1" w:unhideWhenUsed="1"/>
-    <w:lsdException w:name="HTML Sample" w:semiHidden="1" w:unhideWhenUsed="1"/>
-    <w:lsdException w:name="HTML Typewriter" w:semiHidden="1" w:unhideWhenUsed="1"/>
-    <w:lsdException w:name="HTML Variable" w:semiHidden="1" w:unhideWhenUsed="1"/>
-    <w:lsdException w:name="Normal Table" w:semiHidden="1" w:unhideWhenUsed="1"/>
-    <w:lsdException w:name="annotation subject" w:semiHidden="1" w:unhideWhenUsed="1"/>
-    <w:lsdException w:name="No List" w:semiHidden="1" w:unhideWhenUsed="1"/>
-    <w:lsdException w:name="Outline List 1" w:semiHidden="1" w:unhideWhenUsed="1"/>
-    <w:lsdException w:name="Outline List 2" w:semiHidden="1" w:unhideWhenUsed="1"/>
-    <w:lsdException w:name="Outline List 3" w:semiHidden="1" w:unhideWhenUsed="1"/>
-    <w:lsdException w:name="Table Simple 1" w:semiHidden="1" w:unhideWhenUsed="1"/>
-    <w:lsdException w:name="Table Simple 2" w:semiHidden="1" w:unhideWhenUsed="1"/>
-    <w:lsdException w:name="Table Simple 3" w:semiHidden="1" w:unhideWhenUsed="1"/>
-    <w:lsdException w:name="Table Classic 1" w:semiHidden="1" w:unhideWhenUsed="1"/>
-    <w:lsdException w:name="Table Classic 2" w:semiHidden="1" w:unhideWhenUsed="1"/>
-    <w:lsdException w:name="Table Classic 3" w:semiHidden="1" w:unhideWhenUsed="1"/>
-    <w:lsdException w:name="Table Classic 4" w:semiHidden="1" w:unhideWhenUsed="1"/>
-    <w:lsdException w:name="Table Colorful 1" w:semiHidden="1" w:unhideWhenUsed="1"/>
-    <w:lsdException w:name="Table Colorful 2" w:semiHidden="1" w:unhideWhenUsed="1"/>
-    <w:lsdException w:name="Table Colorful 3" w:semiHidden="1" w:unhideWhenUsed="1"/>
-    <w:lsdException w:name="Table Columns 1" w:semiHidden="1" w:unhideWhenUsed="1"/>
-    <w:lsdException w:name="Table Columns 2" w:semiHidden="1" w:unhideWhenUsed="1"/>
-    <w:lsdException w:name="Table Columns 3" w:semiHidden="1" w:unhideWhenUsed="1"/>
-    <w:lsdException w:name="Table Columns 4" w:semiHidden="1" w:unhideWhenUsed="1"/>
-    <w:lsdException w:name="Table Columns 5" w:semiHidden="1" w:unhideWhenUsed="1"/>
-    <w:lsdException w:name="Table Grid 1" w:semiHidden="1" w:unhideWhenUsed="1"/>
-    <w:lsdException w:name="Table Grid 2" w:semiHidden="1" w:unhideWhenUsed="1"/>
-    <w:lsdException w:name="Table Grid 3" w:semiHidden="1" w:unhideWhenUsed="1"/>
-    <w:lsdException w:name="Table Grid 4" w:semiHidden="1" w:unhideWhenUsed="1"/>
-    <w:lsdException w:name="Table Grid 5" w:semiHidden="1" w:unhideWhenUsed="1"/>
-    <w:lsdException w:name="Table Grid 6" w:semiHidden="1" w:unhideWhenUsed="1"/>
-    <w:lsdException w:name="Table Grid 7" w:semiHidden="1" w:unhideWhenUsed="1"/>
-    <w:lsdException w:name="Table Grid 8" w:semiHidden="1" w:unhideWhenUsed="1"/>
-    <w:lsdException w:name="Table List 1" w:semiHidden="1" w:unhideWhenUsed="1"/>
-    <w:lsdException w:name="Table List 2" w:semiHidden="1" w:unhideWhenUsed="1"/>
-    <w:lsdException w:name="Table List 3" w:semiHidden="1" w:unhideWhenUsed="1"/>
-    <w:lsdException w:name="Table List 4" w:semiHidden="1" w:unhideWhenUsed="1"/>
-    <w:lsdException w:name="Table List 5" w:semiHidden="1" w:unhideWhenUsed="1"/>
-    <w:lsdException w:name="Table List 6" w:semiHidden="1" w:unhideWhenUsed="1"/>
-    <w:lsdException w:name="Table List 7" w:semiHidden="1" w:unhideWhenUsed="1"/>
-    <w:lsdException w:name="Table List 8" w:semiHidden="1" w:unhideWhenUsed="1"/>
-    <w:lsdException w:name="Table 3D effects 1" w:semiHidden="1" w:unhideWhenUsed="1"/>
-    <w:lsdException w:name="Table 3D effects 2" w:semiHidden="1" w:unhideWhenUsed="1"/>
-    <w:lsdException w:name="Table 3D effects 3" w:semiHidden="1" w:unhideWhenUsed="1"/>
-    <w:lsdException w:name="Table Contemporary" w:semiHidden="1" w:unhideWhenUsed="1"/>
-    <w:lsdException w:name="Table Elegant" w:semiHidden="1" w:unhideWhenUsed="1"/>
-    <w:lsdException w:name="Table Professional" w:semiHidden="1" w:unhideWhenUsed="1"/>
-    <w:lsdException w:name="Table Subtle 1" w:semiHidden="1" w:unhideWhenUsed="1"/>
-    <w:lsdException w:name="Table Subtle 2" w:semiHidden="1" w:unhideWhenUsed="1"/>
-    <w:lsdException w:name="Table Web 1" w:semiHidden="1" w:unhideWhenUsed="1"/>
-    <w:lsdException w:name="Table Web 2" w:semiHidden="1" w:unhideWhenUsed="1"/>
-    <w:lsdException w:name="Table Web 3" w:semiHidden="1" w:unhideWhenUsed="1"/>
-    <w:lsdException w:name="Balloon Text" w:semiHidden="1" w:unhideWhenUsed="1"/>
-    <w:lsdException w:name="Table Grid" w:uiPriority="39"/>
-    <w:lsdException w:name="Table Theme" w:semiHidden="1" w:unhideWhenUsed="1"/>
-    <w:lsdException w:name="Placeholder Text" w:semiHidden="1"/>
-    <w:lsdException w:name="No Spacing" w:uiPriority="1" w:qFormat="1"/>
-    <w:lsdException w:name="Light Shading" w:uiPriority="60"/>
-    <w:lsdException w:name="Light List" w:uiPriority="61"/>
-    <w:lsdException w:name="Light Grid" w:uiPriority="62"/>
-    <w:lsdException w:name="Medium Shading 1" w:uiPriority="63"/>
-    <w:lsdException w:name="Medium Shading 2" w:uiPriority="64"/>
-    <w:lsdException w:name="Medium List 1" w:uiPriority="65"/>
-    <w:lsdException w:name="Medium List 2" w:uiPriority="66"/>
-    <w:lsdException w:name="Medium Grid 1" w:uiPriority="67"/>
-    <w:lsdException w:name="Medium Grid 2" w:uiPriority="68"/>
-    <w:lsdException w:name="Medium Grid 3" w:uiPriority="69"/>
-    <w:lsdException w:name="Dark List" w:uiPriority="70"/>
-    <w:lsdException w:name="Colorful Shading" w:uiPriority="71"/>
-    <w:lsdException w:name="Colorful List" w:uiPriority="72"/>
-    <w:lsdException w:name="Colorful Grid" w:uiPriority="73"/>
-    <w:lsdException w:name="Light Shading Accent 1" w:uiPriority="60"/>
-    <w:lsdException w:name="Light List Accent 1" w:uiPriority="61"/>
-    <w:lsdException w:name="Light Grid Accent 1" w:uiPriority="62"/>
-    <w:lsdException w:name="Medium Shading 1 Accent 1" w:uiPriority="63"/>
-    <w:lsdException w:name="Medium Shading 2 Accent 1" w:uiPriority="64"/>
-    <w:lsdException w:name="Medium List 1 Accent 1" w:uiPriority="65"/>
-    <w:lsdException w:name="Revision" w:semiHidden="1"/>
-    <w:lsdException w:name="List Paragraph" w:uiPriority="34" w:qFormat="1"/>
-    <w:lsdException w:name="Quote" w:uiPriority="29" w:qFormat="1"/>
-    <w:lsdException w:name="Intense Quote" w:uiPriority="30" w:qFormat="1"/>
-    <w:lsdException w:name="Medium List 2 Accent 1" w:uiPriority="66"/>
-    <w:lsdException w:name="Medium Grid 1 Accent 1" w:uiPriority="67"/>
-    <w:lsdException w:name="Medium Grid 2 Accent 1" w:uiPriority="68"/>
-    <w:lsdException w:name="Medium Grid 3 Accent 1" w:uiPriority="69"/>
-    <w:lsdException w:name="Dark List Accent 1" w:uiPriority="70"/>
-    <w:lsdException w:name="Colorful Shading Accent 1" w:uiPriority="71"/>
-    <w:lsdException w:name="Colorful List Accent 1" w:uiPriority="72"/>
-    <w:lsdException w:name="Colorful Grid Accent 1" w:uiPriority="73"/>
-    <w:lsdException w:name="Light Shading Accent 2" w:uiPriority="60"/>
-    <w:lsdException w:name="Light List Accent 2" w:uiPriority="61"/>
-    <w:lsdException w:name="Light Grid Accent 2" w:uiPriority="62"/>
-    <w:lsdException w:name="Medium Shading 1 Accent 2" w:uiPriority="63"/>
-    <w:lsdException w:name="Medium Shading 2 Accent 2" w:uiPriority="64"/>
-    <w:lsdException w:name="Medium List 1 Accent 2" w:uiPriority="65"/>
-    <w:lsdException w:name="Medium List 2 Accent 2" w:uiPriority="66"/>
-    <w:lsdException w:name="Medium Grid 1 Accent 2" w:uiPriority="67"/>
-    <w:lsdException w:name="Medium Grid 2 Accent 2" w:uiPriority="68"/>
-    <w:lsdException w:name="Medium Grid 3 Accent 2" w:uiPriority="69"/>
-    <w:lsdException w:name="Dark List Accent 2" w:uiPriority="70"/>
-    <w:lsdException w:name="Colorful Shading Accent 2" w:uiPriority="71"/>
-    <w:lsdException w:name="Colorful List Accent 2" w:uiPriority="72"/>
-    <w:lsdException w:name="Colorful Grid Accent 2" w:uiPriority="73"/>
-    <w:lsdException w:name="Light Shading Accent 3" w:uiPriority="60"/>
-    <w:lsdException w:name="Light List Accent 3" w:uiPriority="61"/>
-    <w:lsdException w:name="Light Grid Accent 3" w:uiPriority="62"/>
-    <w:lsdException w:name="Medium Shading 1 Accent 3" w:uiPriority="63"/>
-    <w:lsdException w:name="Medium Shading 2 Accent 3" w:uiPriority="64"/>
-    <w:lsdException w:name="Medium List 1 Accent 3" w:uiPriority="65"/>
-    <w:lsdException w:name="Medium List 2 Accent 3" w:uiPriority="66"/>
-    <w:lsdException w:name="Medium Grid 1 Accent 3" w:uiPriority="67"/>
-    <w:lsdException w:name="Medium Grid 2 Accent 3" w:uiPriority="68"/>
-    <w:lsdException w:name="Medium Grid 3 Accent 3" w:uiPriority="69"/>
-    <w:lsdException w:name="Dark List Accent 3" w:uiPriority="70"/>
-    <w:lsdException w:name="Colorful Shading Accent 3" w:uiPriority="71"/>
-    <w:lsdException w:name="Colorful List Accent 3" w:uiPriority="72"/>
-    <w:lsdException w:name="Colorful Grid Accent 3" w:uiPriority="73"/>
-    <w:lsdException w:name="Light Shading Accent 4" w:uiPriority="60"/>
-    <w:lsdException w:name="Light List Accent 4" w:uiPriority="61"/>
-    <w:lsdException w:name="Light Grid Accent 4" w:uiPriority="62"/>
-    <w:lsdException w:name="Medium Shading 1 Accent 4" w:uiPriority="63"/>
-    <w:lsdException w:name="Medium Shading 2 Accent 4" w:uiPriority="64"/>
-    <w:lsdException w:name="Medium List 1 Accent 4" w:uiPriority="65"/>
-    <w:lsdException w:name="Medium List 2 Accent 4" w:uiPriority="66"/>
-    <w:lsdException w:name="Medium Grid 1 Accent 4" w:uiPriority="67"/>
-    <w:lsdException w:name="Medium Grid 2 Accent 4" w:uiPriority="68"/>
-    <w:lsdException w:name="Medium Grid 3 Accent 4" w:uiPriority="69"/>
-    <w:lsdException w:name="Dark List Accent 4" w:uiPriority="70"/>
-    <w:lsdException w:name="Colorful Shading Accent 4" w:uiPriority="71"/>
-    <w:lsdException w:name="Colorful List Accent 4" w:uiPriority="72"/>
-    <w:lsdException w:name="Colorful Grid Accent 4" w:uiPriority="73"/>
-    <w:lsdException w:name="Light Shading Accent 5" w:uiPriority="60"/>
-    <w:lsdException w:name="Light List Accent 5" w:uiPriority="61"/>
-    <w:lsdException w:name="Light Grid Accent 5" w:uiPriority="62"/>
-    <w:lsdException w:name="Medium Shading 1 Accent 5" w:uiPriority="63"/>
-    <w:lsdException w:name="Medium Shading 2 Accent 5" w:uiPriority="64"/>
-    <w:lsdException w:name="Medium List 1 Accent 5" w:uiPriority="65"/>
-    <w:lsdException w:name="Medium List 2 Accent 5" w:uiPriority="66"/>
-    <w:lsdException w:name="Medium Grid 1 Accent 5" w:uiPriority="67"/>
-    <w:lsdException w:name="Medium Grid 2 Accent 5" w:uiPriority="68"/>
-    <w:lsdException w:name="Medium Grid 3 Accent 5" w:uiPriority="69"/>
-    <w:lsdException w:name="Dark List Accent 5" w:uiPriority="70"/>
-    <w:lsdException w:name="Colorful Shading Accent 5" w:uiPriority="71"/>
-    <w:lsdException w:name="Colorful List Accent 5" w:uiPriority="72"/>
-    <w:lsdException w:name="Colorful Grid Accent 5" w:uiPriority="73"/>
-    <w:lsdException w:name="Light Shading Accent 6" w:uiPriority="60"/>
-    <w:lsdException w:name="Light List Accent 6" w:uiPriority="61"/>
-    <w:lsdException w:name="Light Grid Accent 6" w:uiPriority="62"/>
-    <w:lsdException w:name="Medium Shading 1 Accent 6" w:uiPriority="63"/>
-    <w:lsdException w:name="Medium Shading 2 Accent 6" w:uiPriority="64"/>
-    <w:lsdException w:name="Medium List 1 Accent 6" w:uiPriority="65"/>
-    <w:lsdException w:name="Medium List 2 Accent 6" w:uiPriority="66"/>
-    <w:lsdException w:name="Medium Grid 1 Accent 6" w:uiPriority="67"/>
-    <w:lsdException w:name="Medium Grid 2 Accent 6" w:uiPriority="68"/>
-    <w:lsdException w:name="Medium Grid 3 Accent 6" w:uiPriority="69"/>
-    <w:lsdException w:name="Dark List Accent 6" w:uiPriority="70"/>
-    <w:lsdException w:name="Colorful Shading Accent 6" w:uiPriority="71"/>
-    <w:lsdException w:name="Colorful List Accent 6" w:uiPriority="72"/>
-    <w:lsdException w:name="Colorful Grid Accent 6" w:uiPriority="73"/>
-    <w:lsdException w:name="Subtle Emphasis" w:uiPriority="19" w:qFormat="1"/>
-    <w:lsdException w:name="Intense Emphasis" w:uiPriority="21" w:qFormat="1"/>
-    <w:lsdException w:name="Subtle Reference" w:uiPriority="31" w:qFormat="1"/>
-    <w:lsdException w:name="Intense Reference" w:uiPriority="32" w:qFormat="1"/>
-    <w:lsdException w:name="Book Title" w:uiPriority="33" w:qFormat="1"/>
-    <w:lsdException w:name="Bibliography" w:semiHidden="1" w:uiPriority="37" w:unhideWhenUsed="1"/>
-    <w:lsdException w:name="TOC Heading" w:semiHidden="1" w:uiPriority="39" w:unhideWhenUsed="1" w:qFormat="1"/>
-    <w:lsdException w:name="Plain Table 1" w:uiPriority="41"/>
-    <w:lsdException w:name="Plain Table 2" w:uiPriority="42"/>
-    <w:lsdException w:name="Plain Table 3" w:uiPriority="43"/>
-    <w:lsdException w:name="Plain Table 4" w:uiPriority="44"/>
-    <w:lsdException w:name="Plain Table 5" w:uiPriority="45"/>
-    <w:lsdException w:name="Grid Table Light" w:uiPriority="40"/>
-    <w:lsdException w:name="Grid Table 1 Light" w:uiPriority="46"/>
-    <w:lsdException w:name="Grid Table 2" w:uiPriority="47"/>
-    <w:lsdException w:name="Grid Table 3" w:uiPriority="48"/>
-    <w:lsdException w:name="Grid Table 4" w:uiPriority="49"/>
-    <w:lsdException w:name="Grid Table 5 Dark" w:uiPriority="50"/>
-    <w:lsdException w:name="Grid Table 6 Colorful" w:uiPriority="51"/>
-    <w:lsdException w:name="Grid Table 7 Colorful" w:uiPriority="52"/>
-    <w:lsdException w:name="Grid Table 1 Light Accent 1" w:uiPriority="46"/>
-    <w:lsdException w:name="Grid Table 2 Accent 1" w:uiPriority="47"/>
-    <w:lsdException w:name="Grid Table 3 Accent 1" w:uiPriority="48"/>
-    <w:lsdException w:name="Grid Table 4 Accent 1" w:uiPriority="49"/>
-    <w:lsdException w:name="Grid Table 5 Dark Accent 1" w:uiPriority="50"/>
-    <w:lsdException w:name="Grid Table 6 Colorful Accent 1" w:uiPriority="51"/>
-    <w:lsdException w:name="Grid Table 7 Colorful Accent 1" w:uiPriority="52"/>
-    <w:lsdException w:name="Grid Table 1 Light Accent 2" w:uiPriority="46"/>
-    <w:lsdException w:name="Grid Table 2 Accent 2" w:uiPriority="47"/>
-    <w:lsdException w:name="Grid Table 3 Accent 2" w:uiPriority="48"/>
-    <w:lsdException w:name="Grid Table 4 Accent 2" w:uiPriority="49"/>
-    <w:lsdException w:name="Grid Table 5 Dark Accent 2" w:uiPriority="50"/>
-    <w:lsdException w:name="Grid Table 6 Colorful Accent 2" w:uiPriority="51"/>
-    <w:lsdException w:name="Grid Table 7 Colorful Accent 2" w:uiPriority="52"/>
-    <w:lsdException w:name="Grid Table 1 Light Accent 3" w:uiPriority="46"/>
-    <w:lsdException w:name="Grid Table 2 Accent 3" w:uiPriority="47"/>
-    <w:lsdException w:name="Grid Table 3 Accent 3" w:uiPriority="48"/>
-    <w:lsdException w:name="Grid Table 4 Accent 3" w:uiPriority="49"/>
-    <w:lsdException w:name="Grid Table 5 Dark Accent 3" w:uiPriority="50"/>
-    <w:lsdException w:name="Grid Table 6 Colorful Accent 3" w:uiPriority="51"/>
-    <w:lsdException w:name="Grid Table 7 Colorful Accent 3" w:uiPriority="52"/>
-    <w:lsdException w:name="Grid Table 1 Light Accent 4" w:uiPriority="46"/>
-    <w:lsdException w:name="Grid Table 2 Accent 4" w:uiPriority="47"/>
-    <w:lsdException w:name="Grid Table 3 Accent 4" w:uiPriority="48"/>
-    <w:lsdException w:name="Grid Table 4 Accent 4" w:uiPriority="49"/>
-    <w:lsdException w:name="Grid Table 5 Dark Accent 4" w:uiPriority="50"/>
-    <w:lsdException w:name="Grid Table 6 Colorful Accent 4" w:uiPriority="51"/>
-    <w:lsdException w:name="Grid Table 7 Colorful Accent 4" w:uiPriority="52"/>
-    <w:lsdException w:name="Grid Table 1 Light Accent 5" w:uiPriority="46"/>
-    <w:lsdException w:name="Grid Table 2 Accent 5" w:uiPriority="47"/>
-    <w:lsdException w:name="Grid Table 3 Accent 5" w:uiPriority="48"/>
-    <w:lsdException w:name="Grid Table 4 Accent 5" w:uiPriority="49"/>
-    <w:lsdException w:name="Grid Table 5 Dark Accent 5" w:uiPriority="50"/>
-    <w:lsdException w:name="Grid Table 6 Colorful Accent 5" w:uiPriority="51"/>
-    <w:lsdException w:name="Grid Table 7 Colorful Accent 5" w:uiPriority="52"/>
-    <w:lsdException w:name="Grid Table 1 Light Accent 6" w:uiPriority="46"/>
-    <w:lsdException w:name="Grid Table 2 Accent 6" w:uiPriority="47"/>
-    <w:lsdException w:name="Grid Table 3 Accent 6" w:uiPriority="48"/>
-    <w:lsdException w:name="Grid Table 4 Accent 6" w:uiPriority="49"/>
-    <w:lsdException w:name="Grid Table 5 Dark Accent 6" w:uiPriority="50"/>
-    <w:lsdException w:name="Grid Table 6 Colorful Accent 6" w:uiPriority="51"/>
-    <w:lsdException w:name="Grid Table 7 Colorful Accent 6" w:uiPriority="52"/>
-    <w:lsdException w:name="List Table 1 Light" w:uiPriority="46"/>
-    <w:lsdException w:name="List Table 2" w:uiPriority="47"/>
-    <w:lsdException w:name="List Table 3" w:uiPriority="48"/>
-    <w:lsdException w:name="List Table 4" w:uiPriority="49"/>
-    <w:lsdException w:name="List Table 5 Dark" w:uiPriority="50"/>
-    <w:lsdException w:name="List Table 6 Colorful" w:uiPriority="51"/>
-    <w:lsdException w:name="List Table 7 Colorful" w:uiPriority="52"/>
-    <w:lsdException w:name="List Table 1 Light Accent 1" w:uiPriority="46"/>
-    <w:lsdException w:name="List Table 2 Accent 1" w:uiPriority="47"/>
-    <w:lsdException w:name="List Table 3 Accent 1" w:uiPriority="48"/>
-    <w:lsdException w:name="List Table 4 Accent 1" w:uiPriority="49"/>
-    <w:lsdException w:name="List Table 5 Dark Accent 1" w:uiPriority="50"/>
-    <w:lsdException w:name="List Table 6 Colorful Accent 1" w:uiPriority="51"/>
-    <w:lsdException w:name="List Table 7 Colorful Accent 1" w:uiPriority="52"/>
-    <w:lsdException w:name="List Table 1 Light Accent 2" w:uiPriority="46"/>
-    <w:lsdException w:name="List Table 2 Accent 2" w:uiPriority="47"/>
-    <w:lsdException w:name="List Table 3 Accent 2" w:uiPriority="48"/>
-    <w:lsdException w:name="List Table 4 Accent 2" w:uiPriority="49"/>
-    <w:lsdException w:name="List Table 5 Dark Accent 2" w:uiPriority="50"/>
-    <w:lsdException w:name="List Table 6 Colorful Accent 2" w:uiPriority="51"/>
-    <w:lsdException w:name="List Table 7 Colorful Accent 2" w:uiPriority="52"/>
-    <w:lsdException w:name="List Table 1 Light Accent 3" w:uiPriority="46"/>
-    <w:lsdException w:name="List Table 2 Accent 3" w:uiPriority="47"/>
-    <w:lsdException w:name="List Table 3 Accent 3" w:uiPriority="48"/>
-    <w:lsdException w:name="List Table 4 Accent 3" w:uiPriority="49"/>
-    <w:lsdException w:name="List Table 5 Dark Accent 3" w:uiPriority="50"/>
-    <w:lsdException w:name="List Table 6 Colorful Accent 3" w:uiPriority="51"/>
-    <w:lsdException w:name="List Table 7 Colorful Accent 3" w:uiPriority="52"/>
-    <w:lsdException w:name="List Table 1 Light Accent 4" w:uiPriority="46"/>
-    <w:lsdException w:name="List Table 2 Accent 4" w:uiPriority="47"/>
-    <w:lsdException w:name="List Table 3 Accent 4" w:uiPriority="48"/>
-    <w:lsdException w:name="List Table 4 Accent 4" w:uiPriority="49"/>
-    <w:lsdException w:name="List Table 5 Dark Accent 4" w:uiPriority="50"/>
-    <w:lsdException w:name="List Table 6 Colorful Accent 4" w:uiPriority="51"/>
-    <w:lsdException w:name="List Table 7 Colorful Accent 4" w:uiPriority="52"/>
-    <w:lsdException w:name="List Table 1 Light Accent 5" w:uiPriority="46"/>
-    <w:lsdException w:name="List Table 2 Accent 5" w:uiPriority="47"/>
-    <w:lsdException w:name="List Table 3 Accent 5" w:uiPriority="48"/>
-    <w:lsdException w:name="List Table 4 Accent 5" w:uiPriority="49"/>
-    <w:lsdException w:name="List Table 5 Dark Accent 5" w:uiPriority="50"/>
-    <w:lsdException w:name="List Table 6 Colorful Accent 5" w:uiPriority="51"/>
-    <w:lsdException w:name="List Table 7 Colorful Accent 5" w:uiPriority="52"/>
-    <w:lsdException w:name="List Table 1 Light Accent 6" w:uiPriority="46"/>
-    <w:lsdException w:name="List Table 2 Accent 6" w:uiPriority="47"/>
-    <w:lsdException w:name="List Table 3 Accent 6" w:uiPriority="48"/>
-    <w:lsdException w:name="List Table 4 Accent 6" w:uiPriority="49"/>
-    <w:lsdException w:name="List Table 5 Dark Accent 6" w:uiPriority="50"/>
-    <w:lsdException w:name="List Table 6 Colorful Accent 6" w:uiPriority="51"/>
-    <w:lsdException w:name="List Table 7 Colorful Accent 6" w:uiPriority="52"/>
+  <w:latentStyles w:defLockedState="0" w:defUIPriority="99" w:defSemiHidden="1" w:defUnhideWhenUsed="1" w:defQFormat="0" w:count="267">
+    <w:lsdException w:name="Normal" w:semiHidden="0" w:uiPriority="0" w:unhideWhenUsed="0" w:qFormat="1"/>
+    <w:lsdException w:name="heading 1" w:semiHidden="0" w:uiPriority="9" w:unhideWhenUsed="0" w:qFormat="1"/>
+    <w:lsdException w:name="heading 2" w:uiPriority="9" w:qFormat="1"/>
+    <w:lsdException w:name="heading 3" w:uiPriority="9" w:qFormat="1"/>
+    <w:lsdException w:name="heading 4" w:uiPriority="9" w:qFormat="1"/>
+    <w:lsdException w:name="heading 5" w:uiPriority="9" w:qFormat="1"/>
+    <w:lsdException w:name="heading 6" w:uiPriority="9" w:qFormat="1"/>
+    <w:lsdException w:name="heading 7" w:uiPriority="9" w:qFormat="1"/>
+    <w:lsdException w:name="heading 8" w:uiPriority="9" w:qFormat="1"/>
+    <w:lsdException w:name="heading 9" w:uiPriority="9" w:qFormat="1"/>
+    <w:lsdException w:name="toc 1" w:uiPriority="39"/>
+    <w:lsdException w:name="toc 2" w:uiPriority="39"/>
+    <w:lsdException w:name="toc 3" w:uiPriority="39"/>
+    <w:lsdException w:name="toc 4" w:uiPriority="39"/>
+    <w:lsdException w:name="toc 5" w:uiPriority="39"/>
+    <w:lsdException w:name="toc 6" w:uiPriority="39"/>
+    <w:lsdException w:name="toc 7" w:uiPriority="39"/>
+    <w:lsdException w:name="toc 8" w:uiPriority="39"/>
+    <w:lsdException w:name="toc 9" w:uiPriority="39"/>
+    <w:lsdException w:name="caption" w:uiPriority="35" w:qFormat="1"/>
+    <w:lsdException w:name="Title" w:semiHidden="0" w:uiPriority="10" w:unhideWhenUsed="0" w:qFormat="1"/>
+    <w:lsdException w:name="Default Paragraph Font" w:uiPriority="1"/>
+    <w:lsdException w:name="Subtitle" w:semiHidden="0" w:uiPriority="11" w:unhideWhenUsed="0" w:qFormat="1"/>
+    <w:lsdException w:name="Strong" w:semiHidden="0" w:uiPriority="22" w:unhideWhenUsed="0" w:qFormat="1"/>
+    <w:lsdException w:name="Emphasis" w:semiHidden="0" w:uiPriority="20" w:unhideWhenUsed="0" w:qFormat="1"/>
+    <w:lsdException w:name="Table Grid" w:semiHidden="0" w:uiPriority="39" w:unhideWhenUsed="0"/>
+    <w:lsdException w:name="Placeholder Text" w:unhideWhenUsed="0"/>
+    <w:lsdException w:name="No Spacing" w:semiHidden="0" w:uiPriority="1" w:unhideWhenUsed="0" w:qFormat="1"/>
+    <w:lsdException w:name="Light Shading" w:semiHidden="0" w:uiPriority="60" w:unhideWhenUsed="0"/>
+    <w:lsdException w:name="Light List" w:semiHidden="0" w:uiPriority="61" w:unhideWhenUsed="0"/>
+    <w:lsdException w:name="Light Grid" w:semiHidden="0" w:uiPriority="62" w:unhideWhenUsed="0"/>
+    <w:lsdException w:name="Medium Shading 1" w:semiHidden="0" w:uiPriority="63" w:unhideWhenUsed="0"/>
+    <w:lsdException w:name="Medium Shading 2" w:semiHidden="0" w:uiPriority="64" w:unhideWhenUsed="0"/>
+    <w:lsdException w:name="Medium List 1" w:semiHidden="0" w:uiPriority="65" w:unhideWhenUsed="0"/>
+    <w:lsdException w:name="Medium List 2" w:semiHidden="0" w:uiPriority="66" w:unhideWhenUsed="0"/>
+    <w:lsdException w:name="Medium Grid 1" w:semiHidden="0" w:uiPriority="67" w:unhideWhenUsed="0"/>
+    <w:lsdException w:name="Medium Grid 2" w:semiHidden="0" w:uiPriority="68" w:unhideWhenUsed="0"/>
+    <w:lsdException w:name="Medium Grid 3" w:semiHidden="0" w:uiPriority="69" w:unhideWhenUsed="0"/>
+    <w:lsdException w:name="Dark List" w:semiHidden="0" w:uiPriority="70" w:unhideWhenUsed="0"/>
+    <w:lsdException w:name="Colorful Shading" w:semiHidden="0" w:uiPriority="71" w:unhideWhenUsed="0"/>
+    <w:lsdException w:name="Colorful List" w:semiHidden="0" w:uiPriority="72" w:unhideWhenUsed="0"/>
+    <w:lsdException w:name="Colorful Grid" w:semiHidden="0" w:uiPriority="73" w:unhideWhenUsed="0"/>
+    <w:lsdException w:name="Light Shading Accent 1" w:semiHidden="0" w:uiPriority="60" w:unhideWhenUsed="0"/>
+    <w:lsdException w:name="Light List Accent 1" w:semiHidden="0" w:uiPriority="61" w:unhideWhenUsed="0"/>
+    <w:lsdException w:name="Light Grid Accent 1" w:semiHidden="0" w:uiPriority="62" w:unhideWhenUsed="0"/>
+    <w:lsdException w:name="Medium Shading 1 Accent 1" w:semiHidden="0" w:uiPriority="63" w:unhideWhenUsed="0"/>
+    <w:lsdException w:name="Medium Shading 2 Accent 1" w:semiHidden="0" w:uiPriority="64" w:unhideWhenUsed="0"/>
+    <w:lsdException w:name="Medium List 1 Accent 1" w:semiHidden="0" w:uiPriority="65" w:unhideWhenUsed="0"/>
+    <w:lsdException w:name="Revision" w:unhideWhenUsed="0"/>
+    <w:lsdException w:name="List Paragraph" w:semiHidden="0" w:uiPriority="34" w:unhideWhenUsed="0" w:qFormat="1"/>
+    <w:lsdException w:name="Quote" w:semiHidden="0" w:uiPriority="29" w:unhideWhenUsed="0" w:qFormat="1"/>
+    <w:lsdException w:name="Intense Quote" w:semiHidden="0" w:uiPriority="30" w:unhideWhenUsed="0" w:qFormat="1"/>
+    <w:lsdException w:name="Medium List 2 Accent 1" w:semiHidden="0" w:uiPriority="66" w:unhideWhenUsed="0"/>
+    <w:lsdException w:name="Medium Grid 1 Accent 1" w:semiHidden="0" w:uiPriority="67" w:unhideWhenUsed="0"/>
+    <w:lsdException w:name="Medium Grid 2 Accent 1" w:semiHidden="0" w:uiPriority="68" w:unhideWhenUsed="0"/>
+    <w:lsdException w:name="Medium Grid 3 Accent 1" w:semiHidden="0" w:uiPriority="69" w:unhideWhenUsed="0"/>
+    <w:lsdException w:name="Dark List Accent 1" w:semiHidden="0" w:uiPriority="70" w:unhideWhenUsed="0"/>
+    <w:lsdException w:name="Colorful Shading Accent 1" w:semiHidden="0" w:uiPriority="71" w:unhideWhenUsed="0"/>
+    <w:lsdException w:name="Colorful List Accent 1" w:semiHidden="0" w:uiPriority="72" w:unhideWhenUsed="0"/>
+    <w:lsdException w:name="Colorful Grid Accent 1" w:semiHidden="0" w:uiPriority="73" w:unhideWhenUsed="0"/>
+    <w:lsdException w:name="Light Shading Accent 2" w:semiHidden="0" w:uiPriority="60" w:unhideWhenUsed="0"/>
+    <w:lsdException w:name="Light List Accent 2" w:semiHidden="0" w:uiPriority="61" w:unhideWhenUsed="0"/>
+    <w:lsdException w:name="Light Grid Accent 2" w:semiHidden="0" w:uiPriority="62" w:unhideWhenUsed="0"/>
+    <w:lsdException w:name="Medium Shading 1 Accent 2" w:semiHidden="0" w:uiPriority="63" w:unhideWhenUsed="0"/>
+    <w:lsdException w:name="Medium Shading 2 Accent 2" w:semiHidden="0" w:uiPriority="64" w:unhideWhenUsed="0"/>
+    <w:lsdException w:name="Medium List 1 Accent 2" w:semiHidden="0" w:uiPriority="65" w:unhideWhenUsed="0"/>
+    <w:lsdException w:name="Medium List 2 Accent 2" w:semiHidden="0" w:uiPriority="66" w:unhideWhenUsed="0"/>
+    <w:lsdException w:name="Medium Grid 1 Accent 2" w:semiHidden="0" w:uiPriority="67" w:unhideWhenUsed="0"/>
+    <w:lsdException w:name="Medium Grid 2 Accent 2" w:semiHidden="0" w:uiPriority="68" w:unhideWhenUsed="0"/>
+    <w:lsdException w:name="Medium Grid 3 Accent 2" w:semiHidden="0" w:uiPriority="69" w:unhideWhenUsed="0"/>
+    <w:lsdException w:name="Dark List Accent 2" w:semiHidden="0" w:uiPriority="70" w:unhideWhenUsed="0"/>
+    <w:lsdException w:name="Colorful Shading Accent 2" w:semiHidden="0" w:uiPriority="71" w:unhideWhenUsed="0"/>
+    <w:lsdException w:name="Colorful List Accent 2" w:semiHidden="0" w:uiPriority="72" w:unhideWhenUsed="0"/>
+    <w:lsdException w:name="Colorful Grid Accent 2" w:semiHidden="0" w:uiPriority="73" w:unhideWhenUsed="0"/>
+    <w:lsdException w:name="Light Shading Accent 3" w:semiHidden="0" w:uiPriority="60" w:unhideWhenUsed="0"/>
+    <w:lsdException w:name="Light List Accent 3" w:semiHidden="0" w:uiPriority="61" w:unhideWhenUsed="0"/>
+    <w:lsdException w:name="Light Grid Accent 3" w:semiHidden="0" w:uiPriority="62" w:unhideWhenUsed="0"/>
+    <w:lsdException w:name="Medium Shading 1 Accent 3" w:semiHidden="0" w:uiPriority="63" w:unhideWhenUsed="0"/>
+    <w:lsdException w:name="Medium Shading 2 Accent 3" w:semiHidden="0" w:uiPriority="64" w:unhideWhenUsed="0"/>
+    <w:lsdException w:name="Medium List 1 Accent 3" w:semiHidden="0" w:uiPriority="65" w:unhideWhenUsed="0"/>
+    <w:lsdException w:name="Medium List 2 Accent 3" w:semiHidden="0" w:uiPriority="66" w:unhideWhenUsed="0"/>
+    <w:lsdException w:name="Medium Grid 1 Accent 3" w:semiHidden="0" w:uiPriority="67" w:unhideWhenUsed="0"/>
+    <w:lsdException w:name="Medium Grid 2 Accent 3" w:semiHidden="0" w:uiPriority="68" w:unhideWhenUsed="0"/>
+    <w:lsdException w:name="Medium Grid 3 Accent 3" w:semiHidden="0" w:uiPriority="69" w:unhideWhenUsed="0"/>
+    <w:lsdException w:name="Dark List Accent 3" w:semiHidden="0" w:uiPriority="70" w:unhideWhenUsed="0"/>
+    <w:lsdException w:name="Colorful Shading Accent 3" w:semiHidden="0" w:uiPriority="71" w:unhideWhenUsed="0"/>
+    <w:lsdException w:name="Colorful List Accent 3" w:semiHidden="0" w:uiPriority="72" w:unhideWhenUsed="0"/>
+    <w:lsdException w:name="Colorful Grid Accent 3" w:semiHidden="0" w:uiPriority="73" w:unhideWhenUsed="0"/>
+    <w:lsdException w:name="Light Shading Accent 4" w:semiHidden="0" w:uiPriority="60" w:unhideWhenUsed="0"/>
+    <w:lsdException w:name="Light List Accent 4" w:semiHidden="0" w:uiPriority="61" w:unhideWhenUsed="0"/>
+    <w:lsdException w:name="Light Grid Accent 4" w:semiHidden="0" w:uiPriority="62" w:unhideWhenUsed="0"/>
+    <w:lsdException w:name="Medium Shading 1 Accent 4" w:semiHidden="0" w:uiPriority="63" w:unhideWhenUsed="0"/>
+    <w:lsdException w:name="Medium Shading 2 Accent 4" w:semiHidden="0" w:uiPriority="64" w:unhideWhenUsed="0"/>
+    <w:lsdException w:name="Medium List 1 Accent 4" w:semiHidden="0" w:uiPriority="65" w:unhideWhenUsed="0"/>
+    <w:lsdException w:name="Medium List 2 Accent 4" w:semiHidden="0" w:uiPriority="66" w:unhideWhenUsed="0"/>
+    <w:lsdException w:name="Medium Grid 1 Accent 4" w:semiHidden="0" w:uiPriority="67" w:unhideWhenUsed="0"/>
+    <w:lsdException w:name="Medium Grid 2 Accent 4" w:semiHidden="0" w:uiPriority="68" w:unhideWhenUsed="0"/>
+    <w:lsdException w:name="Medium Grid 3 Accent 4" w:semiHidden="0" w:uiPriority="69" w:unhideWhenUsed="0"/>
+    <w:lsdException w:name="Dark List Accent 4" w:semiHidden="0" w:uiPriority="70" w:unhideWhenUsed="0"/>
+    <w:lsdException w:name="Colorful Shading Accent 4" w:semiHidden="0" w:uiPriority="71" w:unhideWhenUsed="0"/>
+    <w:lsdException w:name="Colorful List Accent 4" w:semiHidden="0" w:uiPriority="72" w:unhideWhenUsed="0"/>
+    <w:lsdException w:name="Colorful Grid Accent 4" w:semiHidden="0" w:uiPriority="73" w:unhideWhenUsed="0"/>
+    <w:lsdException w:name="Light Shading Accent 5" w:semiHidden="0" w:uiPriority="60" w:unhideWhenUsed="0"/>
+    <w:lsdException w:name="Light List Accent 5" w:semiHidden="0" w:uiPriority="61" w:unhideWhenUsed="0"/>
+    <w:lsdException w:name="Light Grid Accent 5" w:semiHidden="0" w:uiPriority="62" w:unhideWhenUsed="0"/>
+    <w:lsdException w:name="Medium Shading 1 Accent 5" w:semiHidden="0" w:uiPriority="63" w:unhideWhenUsed="0"/>
+    <w:lsdException w:name="Medium Shading 2 Accent 5" w:semiHidden="0" w:uiPriority="64" w:unhideWhenUsed="0"/>
+    <w:lsdException w:name="Medium List 1 Accent 5" w:semiHidden="0" w:uiPriority="65" w:unhideWhenUsed="0"/>
+    <w:lsdException w:name="Medium List 2 Accent 5" w:semiHidden="0" w:uiPriority="66" w:unhideWhenUsed="0"/>
+    <w:lsdException w:name="Medium Grid 1 Accent 5" w:semiHidden="0" w:uiPriority="67" w:unhideWhenUsed="0"/>
+    <w:lsdException w:name="Medium Grid 2 Accent 5" w:semiHidden="0" w:uiPriority="68" w:unhideWhenUsed="0"/>
+    <w:lsdException w:name="Medium Grid 3 Accent 5" w:semiHidden="0" w:uiPriority="69" w:unhideWhenUsed="0"/>
+    <w:lsdException w:name="Dark List Accent 5" w:semiHidden="0" w:uiPriority="70" w:unhideWhenUsed="0"/>
+    <w:lsdException w:name="Colorful Shading Accent 5" w:semiHidden="0" w:uiPriority="71" w:unhideWhenUsed="0"/>
+    <w:lsdException w:name="Colorful List Accent 5" w:semiHidden="0" w:uiPriority="72" w:unhideWhenUsed="0"/>
+    <w:lsdException w:name="Colorful Grid Accent 5" w:semiHidden="0" w:uiPriority="73" w:unhideWhenUsed="0"/>
+    <w:lsdException w:name="Light Shading Accent 6" w:semiHidden="0" w:uiPriority="60" w:unhideWhenUsed="0"/>
+    <w:lsdException w:name="Light List Accent 6" w:semiHidden="0" w:uiPriority="61" w:unhideWhenUsed="0"/>
+    <w:lsdException w:name="Light Grid Accent 6" w:semiHidden="0" w:uiPriority="62" w:unhideWhenUsed="0"/>
+    <w:lsdException w:name="Medium Shading 1 Accent 6" w:semiHidden="0" w:uiPriority="63" w:unhideWhenUsed="0"/>
+    <w:lsdException w:name="Medium Shading 2 Accent 6" w:semiHidden="0" w:uiPriority="64" w:unhideWhenUsed="0"/>
+    <w:lsdException w:name="Medium List 1 Accent 6" w:semiHidden="0" w:uiPriority="65" w:unhideWhenUsed="0"/>
+    <w:lsdException w:name="Medium List 2 Accent 6" w:semiHidden="0" w:uiPriority="66" w:unhideWhenUsed="0"/>
+    <w:lsdException w:name="Medium Grid 1 Accent 6" w:semiHidden="0" w:uiPriority="67" w:unhideWhenUsed="0"/>
+    <w:lsdException w:name="Medium Grid 2 Accent 6" w:semiHidden="0" w:uiPriority="68" w:unhideWhenUsed="0"/>
+    <w:lsdException w:name="Medium Grid 3 Accent 6" w:semiHidden="0" w:uiPriority="69" w:unhideWhenUsed="0"/>
+    <w:lsdException w:name="Dark List Accent 6" w:semiHidden="0" w:uiPriority="70" w:unhideWhenUsed="0"/>
+    <w:lsdException w:name="Colorful Shading Accent 6" w:semiHidden="0" w:uiPriority="71" w:unhideWhenUsed="0"/>
+    <w:lsdException w:name="Colorful List Accent 6" w:semiHidden="0" w:uiPriority="72" w:unhideWhenUsed="0"/>
+    <w:lsdException w:name="Colorful Grid Accent 6" w:semiHidden="0" w:uiPriority="73" w:unhideWhenUsed="0"/>
+    <w:lsdException w:name="Subtle Emphasis" w:semiHidden="0" w:uiPriority="19" w:unhideWhenUsed="0" w:qFormat="1"/>
+    <w:lsdException w:name="Intense Emphasis" w:semiHidden="0" w:uiPriority="21" w:unhideWhenUsed="0" w:qFormat="1"/>
+    <w:lsdException w:name="Subtle Reference" w:semiHidden="0" w:uiPriority="31" w:unhideWhenUsed="0" w:qFormat="1"/>
+    <w:lsdException w:name="Intense Reference" w:semiHidden="0" w:uiPriority="32" w:unhideWhenUsed="0" w:qFormat="1"/>
+    <w:lsdException w:name="Book Title" w:semiHidden="0" w:uiPriority="33" w:unhideWhenUsed="0" w:qFormat="1"/>
+    <w:lsdException w:name="Bibliography" w:uiPriority="37"/>
+    <w:lsdException w:name="TOC Heading" w:uiPriority="39" w:qFormat="1"/>
   </w:latentStyles>
   <w:style w:type="paragraph" w:default="1" w:styleId="Normal">
     <w:name w:val="Normal"/>
     <w:qFormat/>
   </w:style>
-  <w:style w:type="paragraph" w:styleId="Ttulo1">
+  <w:style w:type="paragraph" w:styleId="Heading1">
     <w:name w:val="heading 1"/>
     <w:basedOn w:val="Normal"/>
     <w:next w:val="Normal"/>
-    <w:link w:val="Ttulo1Char"/>
+    <w:link w:val="Heading1Char"/>
     <w:uiPriority w:val="9"/>
     <w:qFormat/>
     <w:rsid w:val="00C00286"/>
@@ -5781,11 +5600,11 @@
       <w:szCs w:val="32"/>
     </w:rPr>
   </w:style>
-  <w:style w:type="paragraph" w:styleId="Ttulo2">
+  <w:style w:type="paragraph" w:styleId="Heading2">
     <w:name w:val="heading 2"/>
     <w:basedOn w:val="Normal"/>
     <w:next w:val="Normal"/>
-    <w:link w:val="Ttulo2Char"/>
+    <w:link w:val="Heading2Char"/>
     <w:uiPriority w:val="9"/>
     <w:unhideWhenUsed/>
     <w:qFormat/>
@@ -5803,13 +5622,13 @@
       <w:szCs w:val="26"/>
     </w:rPr>
   </w:style>
-  <w:style w:type="character" w:default="1" w:styleId="Fontepargpadro">
+  <w:style w:type="character" w:default="1" w:styleId="DefaultParagraphFont">
     <w:name w:val="Default Paragraph Font"/>
     <w:uiPriority w:val="1"/>
     <w:semiHidden/>
     <w:unhideWhenUsed/>
   </w:style>
-  <w:style w:type="table" w:default="1" w:styleId="Tabelanormal">
+  <w:style w:type="table" w:default="1" w:styleId="TableNormal">
     <w:name w:val="Normal Table"/>
     <w:uiPriority w:val="99"/>
     <w:semiHidden/>
@@ -5824,13 +5643,13 @@
       </w:tblCellMar>
     </w:tblPr>
   </w:style>
-  <w:style w:type="numbering" w:default="1" w:styleId="Semlista">
+  <w:style w:type="numbering" w:default="1" w:styleId="NoList">
     <w:name w:val="No List"/>
     <w:uiPriority w:val="99"/>
     <w:semiHidden/>
     <w:unhideWhenUsed/>
   </w:style>
-  <w:style w:type="paragraph" w:styleId="PargrafodaLista">
+  <w:style w:type="paragraph" w:styleId="ListParagraph">
     <w:name w:val="List Paragraph"/>
     <w:basedOn w:val="Normal"/>
     <w:uiPriority w:val="34"/>
@@ -5909,10 +5728,10 @@
       <w:szCs w:val="18"/>
     </w:rPr>
   </w:style>
-  <w:style w:type="paragraph" w:styleId="Cabealho">
+  <w:style w:type="paragraph" w:styleId="Header">
     <w:name w:val="header"/>
     <w:basedOn w:val="Normal"/>
-    <w:link w:val="CabealhoChar"/>
+    <w:link w:val="HeaderChar"/>
     <w:uiPriority w:val="99"/>
     <w:unhideWhenUsed/>
     <w:rsid w:val="002D1324"/>
@@ -5924,17 +5743,17 @@
       <w:spacing w:after="0" w:line="240" w:lineRule="auto"/>
     </w:pPr>
   </w:style>
-  <w:style w:type="character" w:customStyle="1" w:styleId="CabealhoChar">
-    <w:name w:val="Cabeçalho Char"/>
-    <w:basedOn w:val="Fontepargpadro"/>
-    <w:link w:val="Cabealho"/>
+  <w:style w:type="character" w:customStyle="1" w:styleId="HeaderChar">
+    <w:name w:val="Header Char"/>
+    <w:basedOn w:val="DefaultParagraphFont"/>
+    <w:link w:val="Header"/>
     <w:uiPriority w:val="99"/>
     <w:rsid w:val="002D1324"/>
   </w:style>
-  <w:style w:type="paragraph" w:styleId="Rodap">
+  <w:style w:type="paragraph" w:styleId="Footer">
     <w:name w:val="footer"/>
     <w:basedOn w:val="Normal"/>
-    <w:link w:val="RodapChar"/>
+    <w:link w:val="FooterChar"/>
     <w:uiPriority w:val="99"/>
     <w:unhideWhenUsed/>
     <w:rsid w:val="002D1324"/>
@@ -5946,10 +5765,10 @@
       <w:spacing w:after="0" w:line="240" w:lineRule="auto"/>
     </w:pPr>
   </w:style>
-  <w:style w:type="character" w:customStyle="1" w:styleId="RodapChar">
-    <w:name w:val="Rodapé Char"/>
-    <w:basedOn w:val="Fontepargpadro"/>
-    <w:link w:val="Rodap"/>
+  <w:style w:type="character" w:customStyle="1" w:styleId="FooterChar">
+    <w:name w:val="Footer Char"/>
+    <w:basedOn w:val="DefaultParagraphFont"/>
+    <w:link w:val="Footer"/>
     <w:uiPriority w:val="99"/>
     <w:rsid w:val="002D1324"/>
   </w:style>
@@ -6038,10 +5857,10 @@
       <w:lang w:eastAsia="pt-BR"/>
     </w:rPr>
   </w:style>
-  <w:style w:type="character" w:customStyle="1" w:styleId="Ttulo1Char">
-    <w:name w:val="Título 1 Char"/>
-    <w:basedOn w:val="Fontepargpadro"/>
-    <w:link w:val="Ttulo1"/>
+  <w:style w:type="character" w:customStyle="1" w:styleId="Heading1Char">
+    <w:name w:val="Heading 1 Char"/>
+    <w:basedOn w:val="DefaultParagraphFont"/>
+    <w:link w:val="Heading1"/>
     <w:uiPriority w:val="9"/>
     <w:rsid w:val="00C00286"/>
     <w:rPr>
@@ -6051,9 +5870,9 @@
       <w:szCs w:val="32"/>
     </w:rPr>
   </w:style>
-  <w:style w:type="paragraph" w:styleId="CabealhodoSumrio">
+  <w:style w:type="paragraph" w:styleId="TOCHeading">
     <w:name w:val="TOC Heading"/>
-    <w:basedOn w:val="Ttulo1"/>
+    <w:basedOn w:val="Heading1"/>
     <w:next w:val="Normal"/>
     <w:uiPriority w:val="39"/>
     <w:unhideWhenUsed/>
@@ -6066,10 +5885,10 @@
       <w:lang w:eastAsia="pt-BR"/>
     </w:rPr>
   </w:style>
-  <w:style w:type="character" w:customStyle="1" w:styleId="Ttulo2Char">
-    <w:name w:val="Título 2 Char"/>
-    <w:basedOn w:val="Fontepargpadro"/>
-    <w:link w:val="Ttulo2"/>
+  <w:style w:type="character" w:customStyle="1" w:styleId="Heading2Char">
+    <w:name w:val="Heading 2 Char"/>
+    <w:basedOn w:val="DefaultParagraphFont"/>
+    <w:link w:val="Heading2"/>
     <w:uiPriority w:val="9"/>
     <w:rsid w:val="00C00286"/>
     <w:rPr>
@@ -6079,11 +5898,11 @@
       <w:szCs w:val="26"/>
     </w:rPr>
   </w:style>
-  <w:style w:type="paragraph" w:styleId="Sumrio2">
+  <w:style w:type="paragraph" w:styleId="TOC2">
     <w:name w:val="toc 2"/>
     <w:basedOn w:val="Normal"/>
     <w:next w:val="Normal"/>
-    <w:link w:val="Sumrio2Char"/>
+    <w:link w:val="TOC2Char"/>
     <w:autoRedefine/>
     <w:uiPriority w:val="39"/>
     <w:unhideWhenUsed/>
@@ -6095,7 +5914,7 @@
   </w:style>
   <w:style w:type="character" w:styleId="Hyperlink">
     <w:name w:val="Hyperlink"/>
-    <w:basedOn w:val="Fontepargpadro"/>
+    <w:basedOn w:val="DefaultParagraphFont"/>
     <w:uiPriority w:val="99"/>
     <w:unhideWhenUsed/>
     <w:rsid w:val="00C00286"/>
@@ -6106,7 +5925,7 @@
   </w:style>
   <w:style w:type="paragraph" w:customStyle="1" w:styleId="Estilo1">
     <w:name w:val="Estilo1"/>
-    <w:basedOn w:val="Sumrio2"/>
+    <w:basedOn w:val="TOC2"/>
     <w:link w:val="Estilo1Char"/>
     <w:qFormat/>
     <w:rsid w:val="00C00286"/>
@@ -6130,25 +5949,25 @@
       <w:ind w:left="880"/>
     </w:pPr>
   </w:style>
-  <w:style w:type="character" w:customStyle="1" w:styleId="Sumrio2Char">
-    <w:name w:val="Sumário 2 Char"/>
-    <w:basedOn w:val="Fontepargpadro"/>
-    <w:link w:val="Sumrio2"/>
+  <w:style w:type="character" w:customStyle="1" w:styleId="TOC2Char">
+    <w:name w:val="TOC 2 Char"/>
+    <w:basedOn w:val="DefaultParagraphFont"/>
+    <w:link w:val="TOC2"/>
     <w:uiPriority w:val="39"/>
     <w:rsid w:val="00C00286"/>
   </w:style>
   <w:style w:type="character" w:customStyle="1" w:styleId="Estilo1Char">
     <w:name w:val="Estilo1 Char"/>
-    <w:basedOn w:val="Sumrio2Char"/>
+    <w:basedOn w:val="TOC2Char"/>
     <w:link w:val="Estilo1"/>
     <w:rsid w:val="00C00286"/>
     <w:rPr>
       <w:noProof/>
     </w:rPr>
   </w:style>
-  <w:style w:type="character" w:styleId="Refdecomentrio">
+  <w:style w:type="character" w:styleId="CommentReference">
     <w:name w:val="annotation reference"/>
-    <w:basedOn w:val="Fontepargpadro"/>
+    <w:basedOn w:val="DefaultParagraphFont"/>
     <w:uiPriority w:val="99"/>
     <w:semiHidden/>
     <w:unhideWhenUsed/>
@@ -6167,10 +5986,10 @@
       <w:noProof/>
     </w:rPr>
   </w:style>
-  <w:style w:type="paragraph" w:styleId="Textodecomentrio">
+  <w:style w:type="paragraph" w:styleId="CommentText">
     <w:name w:val="annotation text"/>
     <w:basedOn w:val="Normal"/>
-    <w:link w:val="TextodecomentrioChar"/>
+    <w:link w:val="CommentTextChar"/>
     <w:uiPriority w:val="99"/>
     <w:semiHidden/>
     <w:unhideWhenUsed/>
@@ -6183,10 +6002,10 @@
       <w:szCs w:val="20"/>
     </w:rPr>
   </w:style>
-  <w:style w:type="character" w:customStyle="1" w:styleId="TextodecomentrioChar">
-    <w:name w:val="Texto de comentário Char"/>
-    <w:basedOn w:val="Fontepargpadro"/>
-    <w:link w:val="Textodecomentrio"/>
+  <w:style w:type="character" w:customStyle="1" w:styleId="CommentTextChar">
+    <w:name w:val="Comment Text Char"/>
+    <w:basedOn w:val="DefaultParagraphFont"/>
+    <w:link w:val="CommentText"/>
     <w:uiPriority w:val="99"/>
     <w:semiHidden/>
     <w:rsid w:val="00F86420"/>
@@ -6195,11 +6014,11 @@
       <w:szCs w:val="20"/>
     </w:rPr>
   </w:style>
-  <w:style w:type="paragraph" w:styleId="Assuntodocomentrio">
+  <w:style w:type="paragraph" w:styleId="CommentSubject">
     <w:name w:val="annotation subject"/>
-    <w:basedOn w:val="Textodecomentrio"/>
-    <w:next w:val="Textodecomentrio"/>
-    <w:link w:val="AssuntodocomentrioChar"/>
+    <w:basedOn w:val="CommentText"/>
+    <w:next w:val="CommentText"/>
+    <w:link w:val="CommentSubjectChar"/>
     <w:uiPriority w:val="99"/>
     <w:semiHidden/>
     <w:unhideWhenUsed/>
@@ -6209,10 +6028,10 @@
       <w:bCs/>
     </w:rPr>
   </w:style>
-  <w:style w:type="character" w:customStyle="1" w:styleId="AssuntodocomentrioChar">
-    <w:name w:val="Assunto do comentário Char"/>
-    <w:basedOn w:val="TextodecomentrioChar"/>
-    <w:link w:val="Assuntodocomentrio"/>
+  <w:style w:type="character" w:customStyle="1" w:styleId="CommentSubjectChar">
+    <w:name w:val="Comment Subject Char"/>
+    <w:basedOn w:val="CommentTextChar"/>
+    <w:link w:val="CommentSubject"/>
     <w:uiPriority w:val="99"/>
     <w:semiHidden/>
     <w:rsid w:val="00F86420"/>
@@ -6223,10 +6042,10 @@
       <w:szCs w:val="20"/>
     </w:rPr>
   </w:style>
-  <w:style w:type="paragraph" w:styleId="Textodebalo">
+  <w:style w:type="paragraph" w:styleId="BalloonText">
     <w:name w:val="Balloon Text"/>
     <w:basedOn w:val="Normal"/>
-    <w:link w:val="TextodebaloChar"/>
+    <w:link w:val="BalloonTextChar"/>
     <w:uiPriority w:val="99"/>
     <w:semiHidden/>
     <w:unhideWhenUsed/>
@@ -6240,10 +6059,10 @@
       <w:szCs w:val="18"/>
     </w:rPr>
   </w:style>
-  <w:style w:type="character" w:customStyle="1" w:styleId="TextodebaloChar">
-    <w:name w:val="Texto de balão Char"/>
-    <w:basedOn w:val="Fontepargpadro"/>
-    <w:link w:val="Textodebalo"/>
+  <w:style w:type="character" w:customStyle="1" w:styleId="BalloonTextChar">
+    <w:name w:val="Balloon Text Char"/>
+    <w:basedOn w:val="DefaultParagraphFont"/>
+    <w:link w:val="BalloonText"/>
     <w:uiPriority w:val="99"/>
     <w:semiHidden/>
     <w:rsid w:val="00F86420"/>
@@ -6253,9 +6072,691 @@
       <w:szCs w:val="18"/>
     </w:rPr>
   </w:style>
-  <w:style w:type="table" w:styleId="Tabelacomgrade">
+  <w:style w:type="table" w:styleId="TableGrid">
     <w:name w:val="Table Grid"/>
-    <w:basedOn w:val="Tabelanormal"/>
+    <w:basedOn w:val="TableNormal"/>
+    <w:uiPriority w:val="39"/>
+    <w:rsid w:val="00C06904"/>
+    <w:pPr>
+      <w:spacing w:after="0" w:line="240" w:lineRule="auto"/>
+    </w:pPr>
+    <w:tblPr>
+      <w:tblInd w:w="0" w:type="dxa"/>
+      <w:tblBorders>
+        <w:top w:val="single" w:sz="4" w:space="0" w:color="auto"/>
+        <w:left w:val="single" w:sz="4" w:space="0" w:color="auto"/>
+        <w:bottom w:val="single" w:sz="4" w:space="0" w:color="auto"/>
+        <w:right w:val="single" w:sz="4" w:space="0" w:color="auto"/>
+        <w:insideH w:val="single" w:sz="4" w:space="0" w:color="auto"/>
+        <w:insideV w:val="single" w:sz="4" w:space="0" w:color="auto"/>
+      </w:tblBorders>
+      <w:tblCellMar>
+        <w:top w:w="0" w:type="dxa"/>
+        <w:left w:w="108" w:type="dxa"/>
+        <w:bottom w:w="0" w:type="dxa"/>
+        <w:right w:w="108" w:type="dxa"/>
+      </w:tblCellMar>
+    </w:tblPr>
+  </w:style>
+</w:styles>
+</file>
+
+<file path=word/stylesWithEffects.xml><?xml version="1.0" encoding="utf-8"?>
+<w:styles xmlns:wpc="http://schemas.microsoft.com/office/word/2010/wordprocessingCanvas" xmlns:mc="http://schemas.openxmlformats.org/markup-compatibility/2006" xmlns:o="urn:schemas-microsoft-com:office:office" xmlns:r="http://schemas.openxmlformats.org/officeDocument/2006/relationships" xmlns:m="http://schemas.openxmlformats.org/officeDocument/2006/math" xmlns:v="urn:schemas-microsoft-com:vml" xmlns:wp14="http://schemas.microsoft.com/office/word/2010/wordprocessingDrawing" xmlns:wp="http://schemas.openxmlformats.org/drawingml/2006/wordprocessingDrawing" xmlns:w10="urn:schemas-microsoft-com:office:word" xmlns:w="http://schemas.openxmlformats.org/wordprocessingml/2006/main" xmlns:w14="http://schemas.microsoft.com/office/word/2010/wordml" xmlns:wpg="http://schemas.microsoft.com/office/word/2010/wordprocessingGroup" xmlns:wpi="http://schemas.microsoft.com/office/word/2010/wordprocessingInk" xmlns:wne="http://schemas.microsoft.com/office/word/2006/wordml" xmlns:wps="http://schemas.microsoft.com/office/word/2010/wordprocessingShape" mc:Ignorable="w14 wp14">
+  <w:docDefaults>
+    <w:rPrDefault>
+      <w:rPr>
+        <w:rFonts w:asciiTheme="minorHAnsi" w:eastAsiaTheme="minorHAnsi" w:hAnsiTheme="minorHAnsi" w:cstheme="minorBidi"/>
+        <w:sz w:val="22"/>
+        <w:szCs w:val="22"/>
+        <w:lang w:val="pt-BR" w:eastAsia="en-US" w:bidi="ar-SA"/>
+      </w:rPr>
+    </w:rPrDefault>
+    <w:pPrDefault>
+      <w:pPr>
+        <w:spacing w:after="160" w:line="259" w:lineRule="auto"/>
+      </w:pPr>
+    </w:pPrDefault>
+  </w:docDefaults>
+  <w:latentStyles w:defLockedState="0" w:defUIPriority="99" w:defSemiHidden="1" w:defUnhideWhenUsed="1" w:defQFormat="0" w:count="267">
+    <w:lsdException w:name="Normal" w:semiHidden="0" w:uiPriority="0" w:unhideWhenUsed="0" w:qFormat="1"/>
+    <w:lsdException w:name="heading 1" w:semiHidden="0" w:uiPriority="9" w:unhideWhenUsed="0" w:qFormat="1"/>
+    <w:lsdException w:name="heading 2" w:uiPriority="9" w:qFormat="1"/>
+    <w:lsdException w:name="heading 3" w:uiPriority="9" w:qFormat="1"/>
+    <w:lsdException w:name="heading 4" w:uiPriority="9" w:qFormat="1"/>
+    <w:lsdException w:name="heading 5" w:uiPriority="9" w:qFormat="1"/>
+    <w:lsdException w:name="heading 6" w:uiPriority="9" w:qFormat="1"/>
+    <w:lsdException w:name="heading 7" w:uiPriority="9" w:qFormat="1"/>
+    <w:lsdException w:name="heading 8" w:uiPriority="9" w:qFormat="1"/>
+    <w:lsdException w:name="heading 9" w:uiPriority="9" w:qFormat="1"/>
+    <w:lsdException w:name="toc 1" w:uiPriority="39"/>
+    <w:lsdException w:name="toc 2" w:uiPriority="39"/>
+    <w:lsdException w:name="toc 3" w:uiPriority="39"/>
+    <w:lsdException w:name="toc 4" w:uiPriority="39"/>
+    <w:lsdException w:name="toc 5" w:uiPriority="39"/>
+    <w:lsdException w:name="toc 6" w:uiPriority="39"/>
+    <w:lsdException w:name="toc 7" w:uiPriority="39"/>
+    <w:lsdException w:name="toc 8" w:uiPriority="39"/>
+    <w:lsdException w:name="toc 9" w:uiPriority="39"/>
+    <w:lsdException w:name="caption" w:uiPriority="35" w:qFormat="1"/>
+    <w:lsdException w:name="Title" w:semiHidden="0" w:uiPriority="10" w:unhideWhenUsed="0" w:qFormat="1"/>
+    <w:lsdException w:name="Default Paragraph Font" w:uiPriority="1"/>
+    <w:lsdException w:name="Subtitle" w:semiHidden="0" w:uiPriority="11" w:unhideWhenUsed="0" w:qFormat="1"/>
+    <w:lsdException w:name="Strong" w:semiHidden="0" w:uiPriority="22" w:unhideWhenUsed="0" w:qFormat="1"/>
+    <w:lsdException w:name="Emphasis" w:semiHidden="0" w:uiPriority="20" w:unhideWhenUsed="0" w:qFormat="1"/>
+    <w:lsdException w:name="Table Grid" w:semiHidden="0" w:uiPriority="39" w:unhideWhenUsed="0"/>
+    <w:lsdException w:name="Placeholder Text" w:unhideWhenUsed="0"/>
+    <w:lsdException w:name="No Spacing" w:semiHidden="0" w:uiPriority="1" w:unhideWhenUsed="0" w:qFormat="1"/>
+    <w:lsdException w:name="Light Shading" w:semiHidden="0" w:uiPriority="60" w:unhideWhenUsed="0"/>
+    <w:lsdException w:name="Light List" w:semiHidden="0" w:uiPriority="61" w:unhideWhenUsed="0"/>
+    <w:lsdException w:name="Light Grid" w:semiHidden="0" w:uiPriority="62" w:unhideWhenUsed="0"/>
+    <w:lsdException w:name="Medium Shading 1" w:semiHidden="0" w:uiPriority="63" w:unhideWhenUsed="0"/>
+    <w:lsdException w:name="Medium Shading 2" w:semiHidden="0" w:uiPriority="64" w:unhideWhenUsed="0"/>
+    <w:lsdException w:name="Medium List 1" w:semiHidden="0" w:uiPriority="65" w:unhideWhenUsed="0"/>
+    <w:lsdException w:name="Medium List 2" w:semiHidden="0" w:uiPriority="66" w:unhideWhenUsed="0"/>
+    <w:lsdException w:name="Medium Grid 1" w:semiHidden="0" w:uiPriority="67" w:unhideWhenUsed="0"/>
+    <w:lsdException w:name="Medium Grid 2" w:semiHidden="0" w:uiPriority="68" w:unhideWhenUsed="0"/>
+    <w:lsdException w:name="Medium Grid 3" w:semiHidden="0" w:uiPriority="69" w:unhideWhenUsed="0"/>
+    <w:lsdException w:name="Dark List" w:semiHidden="0" w:uiPriority="70" w:unhideWhenUsed="0"/>
+    <w:lsdException w:name="Colorful Shading" w:semiHidden="0" w:uiPriority="71" w:unhideWhenUsed="0"/>
+    <w:lsdException w:name="Colorful List" w:semiHidden="0" w:uiPriority="72" w:unhideWhenUsed="0"/>
+    <w:lsdException w:name="Colorful Grid" w:semiHidden="0" w:uiPriority="73" w:unhideWhenUsed="0"/>
+    <w:lsdException w:name="Light Shading Accent 1" w:semiHidden="0" w:uiPriority="60" w:unhideWhenUsed="0"/>
+    <w:lsdException w:name="Light List Accent 1" w:semiHidden="0" w:uiPriority="61" w:unhideWhenUsed="0"/>
+    <w:lsdException w:name="Light Grid Accent 1" w:semiHidden="0" w:uiPriority="62" w:unhideWhenUsed="0"/>
+    <w:lsdException w:name="Medium Shading 1 Accent 1" w:semiHidden="0" w:uiPriority="63" w:unhideWhenUsed="0"/>
+    <w:lsdException w:name="Medium Shading 2 Accent 1" w:semiHidden="0" w:uiPriority="64" w:unhideWhenUsed="0"/>
+    <w:lsdException w:name="Medium List 1 Accent 1" w:semiHidden="0" w:uiPriority="65" w:unhideWhenUsed="0"/>
+    <w:lsdException w:name="Revision" w:unhideWhenUsed="0"/>
+    <w:lsdException w:name="List Paragraph" w:semiHidden="0" w:uiPriority="34" w:unhideWhenUsed="0" w:qFormat="1"/>
+    <w:lsdException w:name="Quote" w:semiHidden="0" w:uiPriority="29" w:unhideWhenUsed="0" w:qFormat="1"/>
+    <w:lsdException w:name="Intense Quote" w:semiHidden="0" w:uiPriority="30" w:unhideWhenUsed="0" w:qFormat="1"/>
+    <w:lsdException w:name="Medium List 2 Accent 1" w:semiHidden="0" w:uiPriority="66" w:unhideWhenUsed="0"/>
+    <w:lsdException w:name="Medium Grid 1 Accent 1" w:semiHidden="0" w:uiPriority="67" w:unhideWhenUsed="0"/>
+    <w:lsdException w:name="Medium Grid 2 Accent 1" w:semiHidden="0" w:uiPriority="68" w:unhideWhenUsed="0"/>
+    <w:lsdException w:name="Medium Grid 3 Accent 1" w:semiHidden="0" w:uiPriority="69" w:unhideWhenUsed="0"/>
+    <w:lsdException w:name="Dark List Accent 1" w:semiHidden="0" w:uiPriority="70" w:unhideWhenUsed="0"/>
+    <w:lsdException w:name="Colorful Shading Accent 1" w:semiHidden="0" w:uiPriority="71" w:unhideWhenUsed="0"/>
+    <w:lsdException w:name="Colorful List Accent 1" w:semiHidden="0" w:uiPriority="72" w:unhideWhenUsed="0"/>
+    <w:lsdException w:name="Colorful Grid Accent 1" w:semiHidden="0" w:uiPriority="73" w:unhideWhenUsed="0"/>
+    <w:lsdException w:name="Light Shading Accent 2" w:semiHidden="0" w:uiPriority="60" w:unhideWhenUsed="0"/>
+    <w:lsdException w:name="Light List Accent 2" w:semiHidden="0" w:uiPriority="61" w:unhideWhenUsed="0"/>
+    <w:lsdException w:name="Light Grid Accent 2" w:semiHidden="0" w:uiPriority="62" w:unhideWhenUsed="0"/>
+    <w:lsdException w:name="Medium Shading 1 Accent 2" w:semiHidden="0" w:uiPriority="63" w:unhideWhenUsed="0"/>
+    <w:lsdException w:name="Medium Shading 2 Accent 2" w:semiHidden="0" w:uiPriority="64" w:unhideWhenUsed="0"/>
+    <w:lsdException w:name="Medium List 1 Accent 2" w:semiHidden="0" w:uiPriority="65" w:unhideWhenUsed="0"/>
+    <w:lsdException w:name="Medium List 2 Accent 2" w:semiHidden="0" w:uiPriority="66" w:unhideWhenUsed="0"/>
+    <w:lsdException w:name="Medium Grid 1 Accent 2" w:semiHidden="0" w:uiPriority="67" w:unhideWhenUsed="0"/>
+    <w:lsdException w:name="Medium Grid 2 Accent 2" w:semiHidden="0" w:uiPriority="68" w:unhideWhenUsed="0"/>
+    <w:lsdException w:name="Medium Grid 3 Accent 2" w:semiHidden="0" w:uiPriority="69" w:unhideWhenUsed="0"/>
+    <w:lsdException w:name="Dark List Accent 2" w:semiHidden="0" w:uiPriority="70" w:unhideWhenUsed="0"/>
+    <w:lsdException w:name="Colorful Shading Accent 2" w:semiHidden="0" w:uiPriority="71" w:unhideWhenUsed="0"/>
+    <w:lsdException w:name="Colorful List Accent 2" w:semiHidden="0" w:uiPriority="72" w:unhideWhenUsed="0"/>
+    <w:lsdException w:name="Colorful Grid Accent 2" w:semiHidden="0" w:uiPriority="73" w:unhideWhenUsed="0"/>
+    <w:lsdException w:name="Light Shading Accent 3" w:semiHidden="0" w:uiPriority="60" w:unhideWhenUsed="0"/>
+    <w:lsdException w:name="Light List Accent 3" w:semiHidden="0" w:uiPriority="61" w:unhideWhenUsed="0"/>
+    <w:lsdException w:name="Light Grid Accent 3" w:semiHidden="0" w:uiPriority="62" w:unhideWhenUsed="0"/>
+    <w:lsdException w:name="Medium Shading 1 Accent 3" w:semiHidden="0" w:uiPriority="63" w:unhideWhenUsed="0"/>
+    <w:lsdException w:name="Medium Shading 2 Accent 3" w:semiHidden="0" w:uiPriority="64" w:unhideWhenUsed="0"/>
+    <w:lsdException w:name="Medium List 1 Accent 3" w:semiHidden="0" w:uiPriority="65" w:unhideWhenUsed="0"/>
+    <w:lsdException w:name="Medium List 2 Accent 3" w:semiHidden="0" w:uiPriority="66" w:unhideWhenUsed="0"/>
+    <w:lsdException w:name="Medium Grid 1 Accent 3" w:semiHidden="0" w:uiPriority="67" w:unhideWhenUsed="0"/>
+    <w:lsdException w:name="Medium Grid 2 Accent 3" w:semiHidden="0" w:uiPriority="68" w:unhideWhenUsed="0"/>
+    <w:lsdException w:name="Medium Grid 3 Accent 3" w:semiHidden="0" w:uiPriority="69" w:unhideWhenUsed="0"/>
+    <w:lsdException w:name="Dark List Accent 3" w:semiHidden="0" w:uiPriority="70" w:unhideWhenUsed="0"/>
+    <w:lsdException w:name="Colorful Shading Accent 3" w:semiHidden="0" w:uiPriority="71" w:unhideWhenUsed="0"/>
+    <w:lsdException w:name="Colorful List Accent 3" w:semiHidden="0" w:uiPriority="72" w:unhideWhenUsed="0"/>
+    <w:lsdException w:name="Colorful Grid Accent 3" w:semiHidden="0" w:uiPriority="73" w:unhideWhenUsed="0"/>
+    <w:lsdException w:name="Light Shading Accent 4" w:semiHidden="0" w:uiPriority="60" w:unhideWhenUsed="0"/>
+    <w:lsdException w:name="Light List Accent 4" w:semiHidden="0" w:uiPriority="61" w:unhideWhenUsed="0"/>
+    <w:lsdException w:name="Light Grid Accent 4" w:semiHidden="0" w:uiPriority="62" w:unhideWhenUsed="0"/>
+    <w:lsdException w:name="Medium Shading 1 Accent 4" w:semiHidden="0" w:uiPriority="63" w:unhideWhenUsed="0"/>
+    <w:lsdException w:name="Medium Shading 2 Accent 4" w:semiHidden="0" w:uiPriority="64" w:unhideWhenUsed="0"/>
+    <w:lsdException w:name="Medium List 1 Accent 4" w:semiHidden="0" w:uiPriority="65" w:unhideWhenUsed="0"/>
+    <w:lsdException w:name="Medium List 2 Accent 4" w:semiHidden="0" w:uiPriority="66" w:unhideWhenUsed="0"/>
+    <w:lsdException w:name="Medium Grid 1 Accent 4" w:semiHidden="0" w:uiPriority="67" w:unhideWhenUsed="0"/>
+    <w:lsdException w:name="Medium Grid 2 Accent 4" w:semiHidden="0" w:uiPriority="68" w:unhideWhenUsed="0"/>
+    <w:lsdException w:name="Medium Grid 3 Accent 4" w:semiHidden="0" w:uiPriority="69" w:unhideWhenUsed="0"/>
+    <w:lsdException w:name="Dark List Accent 4" w:semiHidden="0" w:uiPriority="70" w:unhideWhenUsed="0"/>
+    <w:lsdException w:name="Colorful Shading Accent 4" w:semiHidden="0" w:uiPriority="71" w:unhideWhenUsed="0"/>
+    <w:lsdException w:name="Colorful List Accent 4" w:semiHidden="0" w:uiPriority="72" w:unhideWhenUsed="0"/>
+    <w:lsdException w:name="Colorful Grid Accent 4" w:semiHidden="0" w:uiPriority="73" w:unhideWhenUsed="0"/>
+    <w:lsdException w:name="Light Shading Accent 5" w:semiHidden="0" w:uiPriority="60" w:unhideWhenUsed="0"/>
+    <w:lsdException w:name="Light List Accent 5" w:semiHidden="0" w:uiPriority="61" w:unhideWhenUsed="0"/>
+    <w:lsdException w:name="Light Grid Accent 5" w:semiHidden="0" w:uiPriority="62" w:unhideWhenUsed="0"/>
+    <w:lsdException w:name="Medium Shading 1 Accent 5" w:semiHidden="0" w:uiPriority="63" w:unhideWhenUsed="0"/>
+    <w:lsdException w:name="Medium Shading 2 Accent 5" w:semiHidden="0" w:uiPriority="64" w:unhideWhenUsed="0"/>
+    <w:lsdException w:name="Medium List 1 Accent 5" w:semiHidden="0" w:uiPriority="65" w:unhideWhenUsed="0"/>
+    <w:lsdException w:name="Medium List 2 Accent 5" w:semiHidden="0" w:uiPriority="66" w:unhideWhenUsed="0"/>
+    <w:lsdException w:name="Medium Grid 1 Accent 5" w:semiHidden="0" w:uiPriority="67" w:unhideWhenUsed="0"/>
+    <w:lsdException w:name="Medium Grid 2 Accent 5" w:semiHidden="0" w:uiPriority="68" w:unhideWhenUsed="0"/>
+    <w:lsdException w:name="Medium Grid 3 Accent 5" w:semiHidden="0" w:uiPriority="69" w:unhideWhenUsed="0"/>
+    <w:lsdException w:name="Dark List Accent 5" w:semiHidden="0" w:uiPriority="70" w:unhideWhenUsed="0"/>
+    <w:lsdException w:name="Colorful Shading Accent 5" w:semiHidden="0" w:uiPriority="71" w:unhideWhenUsed="0"/>
+    <w:lsdException w:name="Colorful List Accent 5" w:semiHidden="0" w:uiPriority="72" w:unhideWhenUsed="0"/>
+    <w:lsdException w:name="Colorful Grid Accent 5" w:semiHidden="0" w:uiPriority="73" w:unhideWhenUsed="0"/>
+    <w:lsdException w:name="Light Shading Accent 6" w:semiHidden="0" w:uiPriority="60" w:unhideWhenUsed="0"/>
+    <w:lsdException w:name="Light List Accent 6" w:semiHidden="0" w:uiPriority="61" w:unhideWhenUsed="0"/>
+    <w:lsdException w:name="Light Grid Accent 6" w:semiHidden="0" w:uiPriority="62" w:unhideWhenUsed="0"/>
+    <w:lsdException w:name="Medium Shading 1 Accent 6" w:semiHidden="0" w:uiPriority="63" w:unhideWhenUsed="0"/>
+    <w:lsdException w:name="Medium Shading 2 Accent 6" w:semiHidden="0" w:uiPriority="64" w:unhideWhenUsed="0"/>
+    <w:lsdException w:name="Medium List 1 Accent 6" w:semiHidden="0" w:uiPriority="65" w:unhideWhenUsed="0"/>
+    <w:lsdException w:name="Medium List 2 Accent 6" w:semiHidden="0" w:uiPriority="66" w:unhideWhenUsed="0"/>
+    <w:lsdException w:name="Medium Grid 1 Accent 6" w:semiHidden="0" w:uiPriority="67" w:unhideWhenUsed="0"/>
+    <w:lsdException w:name="Medium Grid 2 Accent 6" w:semiHidden="0" w:uiPriority="68" w:unhideWhenUsed="0"/>
+    <w:lsdException w:name="Medium Grid 3 Accent 6" w:semiHidden="0" w:uiPriority="69" w:unhideWhenUsed="0"/>
+    <w:lsdException w:name="Dark List Accent 6" w:semiHidden="0" w:uiPriority="70" w:unhideWhenUsed="0"/>
+    <w:lsdException w:name="Colorful Shading Accent 6" w:semiHidden="0" w:uiPriority="71" w:unhideWhenUsed="0"/>
+    <w:lsdException w:name="Colorful List Accent 6" w:semiHidden="0" w:uiPriority="72" w:unhideWhenUsed="0"/>
+    <w:lsdException w:name="Colorful Grid Accent 6" w:semiHidden="0" w:uiPriority="73" w:unhideWhenUsed="0"/>
+    <w:lsdException w:name="Subtle Emphasis" w:semiHidden="0" w:uiPriority="19" w:unhideWhenUsed="0" w:qFormat="1"/>
+    <w:lsdException w:name="Intense Emphasis" w:semiHidden="0" w:uiPriority="21" w:unhideWhenUsed="0" w:qFormat="1"/>
+    <w:lsdException w:name="Subtle Reference" w:semiHidden="0" w:uiPriority="31" w:unhideWhenUsed="0" w:qFormat="1"/>
+    <w:lsdException w:name="Intense Reference" w:semiHidden="0" w:uiPriority="32" w:unhideWhenUsed="0" w:qFormat="1"/>
+    <w:lsdException w:name="Book Title" w:semiHidden="0" w:uiPriority="33" w:unhideWhenUsed="0" w:qFormat="1"/>
+    <w:lsdException w:name="Bibliography" w:uiPriority="37"/>
+    <w:lsdException w:name="TOC Heading" w:uiPriority="39" w:qFormat="1"/>
+  </w:latentStyles>
+  <w:style w:type="paragraph" w:default="1" w:styleId="Normal">
+    <w:name w:val="Normal"/>
+    <w:qFormat/>
+  </w:style>
+  <w:style w:type="paragraph" w:styleId="Heading1">
+    <w:name w:val="heading 1"/>
+    <w:basedOn w:val="Normal"/>
+    <w:next w:val="Normal"/>
+    <w:link w:val="Heading1Char"/>
+    <w:uiPriority w:val="9"/>
+    <w:qFormat/>
+    <w:rsid w:val="00C00286"/>
+    <w:pPr>
+      <w:keepNext/>
+      <w:keepLines/>
+      <w:spacing w:before="240" w:after="0"/>
+      <w:outlineLvl w:val="0"/>
+    </w:pPr>
+    <w:rPr>
+      <w:rFonts w:asciiTheme="majorHAnsi" w:eastAsiaTheme="majorEastAsia" w:hAnsiTheme="majorHAnsi" w:cstheme="majorBidi"/>
+      <w:color w:val="2E74B5" w:themeColor="accent1" w:themeShade="BF"/>
+      <w:sz w:val="32"/>
+      <w:szCs w:val="32"/>
+    </w:rPr>
+  </w:style>
+  <w:style w:type="paragraph" w:styleId="Heading2">
+    <w:name w:val="heading 2"/>
+    <w:basedOn w:val="Normal"/>
+    <w:next w:val="Normal"/>
+    <w:link w:val="Heading2Char"/>
+    <w:uiPriority w:val="9"/>
+    <w:unhideWhenUsed/>
+    <w:qFormat/>
+    <w:rsid w:val="00C00286"/>
+    <w:pPr>
+      <w:keepNext/>
+      <w:keepLines/>
+      <w:spacing w:before="40" w:after="0"/>
+      <w:outlineLvl w:val="1"/>
+    </w:pPr>
+    <w:rPr>
+      <w:rFonts w:asciiTheme="majorHAnsi" w:eastAsiaTheme="majorEastAsia" w:hAnsiTheme="majorHAnsi" w:cstheme="majorBidi"/>
+      <w:color w:val="2E74B5" w:themeColor="accent1" w:themeShade="BF"/>
+      <w:sz w:val="26"/>
+      <w:szCs w:val="26"/>
+    </w:rPr>
+  </w:style>
+  <w:style w:type="character" w:default="1" w:styleId="DefaultParagraphFont">
+    <w:name w:val="Default Paragraph Font"/>
+    <w:uiPriority w:val="1"/>
+    <w:semiHidden/>
+    <w:unhideWhenUsed/>
+  </w:style>
+  <w:style w:type="table" w:default="1" w:styleId="TableNormal">
+    <w:name w:val="Normal Table"/>
+    <w:uiPriority w:val="99"/>
+    <w:semiHidden/>
+    <w:unhideWhenUsed/>
+    <w:tblPr>
+      <w:tblInd w:w="0" w:type="dxa"/>
+      <w:tblCellMar>
+        <w:top w:w="0" w:type="dxa"/>
+        <w:left w:w="108" w:type="dxa"/>
+        <w:bottom w:w="0" w:type="dxa"/>
+        <w:right w:w="108" w:type="dxa"/>
+      </w:tblCellMar>
+    </w:tblPr>
+  </w:style>
+  <w:style w:type="numbering" w:default="1" w:styleId="NoList">
+    <w:name w:val="No List"/>
+    <w:uiPriority w:val="99"/>
+    <w:semiHidden/>
+    <w:unhideWhenUsed/>
+  </w:style>
+  <w:style w:type="paragraph" w:styleId="ListParagraph">
+    <w:name w:val="List Paragraph"/>
+    <w:basedOn w:val="Normal"/>
+    <w:uiPriority w:val="34"/>
+    <w:qFormat/>
+    <w:rsid w:val="002D1324"/>
+    <w:pPr>
+      <w:ind w:left="720"/>
+      <w:contextualSpacing/>
+    </w:pPr>
+  </w:style>
+  <w:style w:type="paragraph" w:customStyle="1" w:styleId="Ttulo0">
+    <w:name w:val="Título 0"/>
+    <w:basedOn w:val="Normal"/>
+    <w:uiPriority w:val="99"/>
+    <w:rsid w:val="002D1324"/>
+    <w:pPr>
+      <w:widowControl w:val="0"/>
+      <w:suppressAutoHyphens/>
+      <w:autoSpaceDE w:val="0"/>
+      <w:autoSpaceDN w:val="0"/>
+      <w:snapToGrid w:val="0"/>
+      <w:spacing w:before="360" w:after="120" w:line="240" w:lineRule="auto"/>
+      <w:jc w:val="center"/>
+      <w:textAlignment w:val="baseline"/>
+    </w:pPr>
+    <w:rPr>
+      <w:rFonts w:ascii="Arial" w:eastAsia="Calibri" w:hAnsi="Arial" w:cs="Arial"/>
+      <w:b/>
+      <w:bCs/>
+      <w:kern w:val="3"/>
+      <w:sz w:val="36"/>
+      <w:szCs w:val="36"/>
+    </w:rPr>
+  </w:style>
+  <w:style w:type="paragraph" w:customStyle="1" w:styleId="TableContents">
+    <w:name w:val="Table Contents"/>
+    <w:basedOn w:val="Normal"/>
+    <w:uiPriority w:val="99"/>
+    <w:rsid w:val="002D1324"/>
+    <w:pPr>
+      <w:suppressLineNumbers/>
+      <w:suppressAutoHyphens/>
+      <w:autoSpaceDN w:val="0"/>
+      <w:spacing w:after="0" w:line="240" w:lineRule="auto"/>
+      <w:textAlignment w:val="baseline"/>
+    </w:pPr>
+    <w:rPr>
+      <w:rFonts w:ascii="Times New Roman" w:eastAsia="Calibri" w:hAnsi="Times New Roman" w:cs="Times New Roman"/>
+      <w:kern w:val="3"/>
+      <w:sz w:val="24"/>
+      <w:szCs w:val="24"/>
+      <w:lang w:eastAsia="zh-CN"/>
+    </w:rPr>
+  </w:style>
+  <w:style w:type="paragraph" w:customStyle="1" w:styleId="Tabela1">
+    <w:name w:val="Tabela 1"/>
+    <w:basedOn w:val="Normal"/>
+    <w:uiPriority w:val="99"/>
+    <w:rsid w:val="002D1324"/>
+    <w:pPr>
+      <w:widowControl w:val="0"/>
+      <w:suppressAutoHyphens/>
+      <w:autoSpaceDE w:val="0"/>
+      <w:autoSpaceDN w:val="0"/>
+      <w:snapToGrid w:val="0"/>
+      <w:spacing w:before="60" w:after="60" w:line="240" w:lineRule="atLeast"/>
+      <w:jc w:val="center"/>
+      <w:textAlignment w:val="baseline"/>
+    </w:pPr>
+    <w:rPr>
+      <w:rFonts w:ascii="Arial" w:eastAsia="Calibri" w:hAnsi="Arial" w:cs="Arial"/>
+      <w:b/>
+      <w:bCs/>
+      <w:kern w:val="3"/>
+      <w:sz w:val="18"/>
+      <w:szCs w:val="18"/>
+    </w:rPr>
+  </w:style>
+  <w:style w:type="paragraph" w:styleId="Header">
+    <w:name w:val="header"/>
+    <w:basedOn w:val="Normal"/>
+    <w:link w:val="HeaderChar"/>
+    <w:uiPriority w:val="99"/>
+    <w:unhideWhenUsed/>
+    <w:rsid w:val="002D1324"/>
+    <w:pPr>
+      <w:tabs>
+        <w:tab w:val="center" w:pos="4252"/>
+        <w:tab w:val="right" w:pos="8504"/>
+      </w:tabs>
+      <w:spacing w:after="0" w:line="240" w:lineRule="auto"/>
+    </w:pPr>
+  </w:style>
+  <w:style w:type="character" w:customStyle="1" w:styleId="HeaderChar">
+    <w:name w:val="Header Char"/>
+    <w:basedOn w:val="DefaultParagraphFont"/>
+    <w:link w:val="Header"/>
+    <w:uiPriority w:val="99"/>
+    <w:rsid w:val="002D1324"/>
+  </w:style>
+  <w:style w:type="paragraph" w:styleId="Footer">
+    <w:name w:val="footer"/>
+    <w:basedOn w:val="Normal"/>
+    <w:link w:val="FooterChar"/>
+    <w:uiPriority w:val="99"/>
+    <w:unhideWhenUsed/>
+    <w:rsid w:val="002D1324"/>
+    <w:pPr>
+      <w:tabs>
+        <w:tab w:val="center" w:pos="4252"/>
+        <w:tab w:val="right" w:pos="8504"/>
+      </w:tabs>
+      <w:spacing w:after="0" w:line="240" w:lineRule="auto"/>
+    </w:pPr>
+  </w:style>
+  <w:style w:type="character" w:customStyle="1" w:styleId="FooterChar">
+    <w:name w:val="Footer Char"/>
+    <w:basedOn w:val="DefaultParagraphFont"/>
+    <w:link w:val="Footer"/>
+    <w:uiPriority w:val="99"/>
+    <w:rsid w:val="002D1324"/>
+  </w:style>
+  <w:style w:type="paragraph" w:customStyle="1" w:styleId="Textbody">
+    <w:name w:val="Text body"/>
+    <w:basedOn w:val="Normal"/>
+    <w:uiPriority w:val="99"/>
+    <w:rsid w:val="003F560D"/>
+    <w:pPr>
+      <w:keepLines/>
+      <w:widowControl w:val="0"/>
+      <w:suppressAutoHyphens/>
+      <w:autoSpaceDE w:val="0"/>
+      <w:autoSpaceDN w:val="0"/>
+      <w:spacing w:after="120" w:line="240" w:lineRule="atLeast"/>
+      <w:ind w:left="397"/>
+      <w:jc w:val="both"/>
+      <w:textAlignment w:val="baseline"/>
+    </w:pPr>
+    <w:rPr>
+      <w:rFonts w:ascii="Arial" w:eastAsia="Calibri" w:hAnsi="Arial" w:cs="Arial"/>
+      <w:kern w:val="3"/>
+      <w:sz w:val="20"/>
+      <w:szCs w:val="20"/>
+    </w:rPr>
+  </w:style>
+  <w:style w:type="paragraph" w:customStyle="1" w:styleId="UCI-EspecificacaoTela">
+    <w:name w:val="UCI - Especificacao Tela"/>
+    <w:next w:val="Normal"/>
+    <w:rsid w:val="004F7107"/>
+    <w:pPr>
+      <w:widowControl w:val="0"/>
+      <w:numPr>
+        <w:numId w:val="8"/>
+      </w:numPr>
+      <w:tabs>
+        <w:tab w:val="left" w:pos="283"/>
+      </w:tabs>
+      <w:suppressAutoHyphens/>
+      <w:spacing w:after="0" w:line="240" w:lineRule="auto"/>
+    </w:pPr>
+    <w:rPr>
+      <w:rFonts w:ascii="Arial" w:eastAsia="Arial Unicode MS" w:hAnsi="Arial" w:cs="Times New Roman"/>
+      <w:b/>
+      <w:sz w:val="20"/>
+      <w:szCs w:val="24"/>
+    </w:rPr>
+  </w:style>
+  <w:style w:type="paragraph" w:customStyle="1" w:styleId="UCI-EspecificacaoTelaSub01">
+    <w:name w:val="UCI - Especificacao Tela Sub01"/>
+    <w:basedOn w:val="UCI-EspecificacaoTela"/>
+    <w:rsid w:val="004F7107"/>
+  </w:style>
+  <w:style w:type="paragraph" w:customStyle="1" w:styleId="Standard">
+    <w:name w:val="Standard"/>
+    <w:uiPriority w:val="99"/>
+    <w:rsid w:val="004F7107"/>
+    <w:pPr>
+      <w:suppressAutoHyphens/>
+      <w:autoSpaceDN w:val="0"/>
+      <w:spacing w:after="0" w:line="240" w:lineRule="auto"/>
+      <w:textAlignment w:val="baseline"/>
+    </w:pPr>
+    <w:rPr>
+      <w:rFonts w:ascii="Times New Roman" w:eastAsia="Times New Roman" w:hAnsi="Times New Roman" w:cs="Times New Roman"/>
+      <w:kern w:val="3"/>
+      <w:sz w:val="24"/>
+      <w:szCs w:val="24"/>
+      <w:lang w:eastAsia="pt-BR"/>
+    </w:rPr>
+  </w:style>
+  <w:style w:type="paragraph" w:customStyle="1" w:styleId="infoblue">
+    <w:name w:val="infoblue"/>
+    <w:basedOn w:val="Normal"/>
+    <w:autoRedefine/>
+    <w:rsid w:val="004F7107"/>
+    <w:pPr>
+      <w:suppressAutoHyphens/>
+      <w:spacing w:after="120" w:line="100" w:lineRule="atLeast"/>
+      <w:ind w:left="72"/>
+    </w:pPr>
+    <w:rPr>
+      <w:rFonts w:ascii="Arial" w:eastAsia="Arial" w:hAnsi="Arial" w:cs="Arial"/>
+      <w:sz w:val="20"/>
+      <w:szCs w:val="20"/>
+      <w:lang w:eastAsia="pt-BR"/>
+    </w:rPr>
+  </w:style>
+  <w:style w:type="character" w:customStyle="1" w:styleId="Heading1Char">
+    <w:name w:val="Heading 1 Char"/>
+    <w:basedOn w:val="DefaultParagraphFont"/>
+    <w:link w:val="Heading1"/>
+    <w:uiPriority w:val="9"/>
+    <w:rsid w:val="00C00286"/>
+    <w:rPr>
+      <w:rFonts w:asciiTheme="majorHAnsi" w:eastAsiaTheme="majorEastAsia" w:hAnsiTheme="majorHAnsi" w:cstheme="majorBidi"/>
+      <w:color w:val="2E74B5" w:themeColor="accent1" w:themeShade="BF"/>
+      <w:sz w:val="32"/>
+      <w:szCs w:val="32"/>
+    </w:rPr>
+  </w:style>
+  <w:style w:type="paragraph" w:styleId="TOCHeading">
+    <w:name w:val="TOC Heading"/>
+    <w:basedOn w:val="Heading1"/>
+    <w:next w:val="Normal"/>
+    <w:uiPriority w:val="39"/>
+    <w:unhideWhenUsed/>
+    <w:qFormat/>
+    <w:rsid w:val="00C00286"/>
+    <w:pPr>
+      <w:outlineLvl w:val="9"/>
+    </w:pPr>
+    <w:rPr>
+      <w:lang w:eastAsia="pt-BR"/>
+    </w:rPr>
+  </w:style>
+  <w:style w:type="character" w:customStyle="1" w:styleId="Heading2Char">
+    <w:name w:val="Heading 2 Char"/>
+    <w:basedOn w:val="DefaultParagraphFont"/>
+    <w:link w:val="Heading2"/>
+    <w:uiPriority w:val="9"/>
+    <w:rsid w:val="00C00286"/>
+    <w:rPr>
+      <w:rFonts w:asciiTheme="majorHAnsi" w:eastAsiaTheme="majorEastAsia" w:hAnsiTheme="majorHAnsi" w:cstheme="majorBidi"/>
+      <w:color w:val="2E74B5" w:themeColor="accent1" w:themeShade="BF"/>
+      <w:sz w:val="26"/>
+      <w:szCs w:val="26"/>
+    </w:rPr>
+  </w:style>
+  <w:style w:type="paragraph" w:styleId="TOC2">
+    <w:name w:val="toc 2"/>
+    <w:basedOn w:val="Normal"/>
+    <w:next w:val="Normal"/>
+    <w:link w:val="TOC2Char"/>
+    <w:autoRedefine/>
+    <w:uiPriority w:val="39"/>
+    <w:unhideWhenUsed/>
+    <w:rsid w:val="00C00286"/>
+    <w:pPr>
+      <w:spacing w:after="100"/>
+      <w:ind w:left="220"/>
+    </w:pPr>
+  </w:style>
+  <w:style w:type="character" w:styleId="Hyperlink">
+    <w:name w:val="Hyperlink"/>
+    <w:basedOn w:val="DefaultParagraphFont"/>
+    <w:uiPriority w:val="99"/>
+    <w:unhideWhenUsed/>
+    <w:rsid w:val="00C00286"/>
+    <w:rPr>
+      <w:color w:val="0563C1" w:themeColor="hyperlink"/>
+      <w:u w:val="single"/>
+    </w:rPr>
+  </w:style>
+  <w:style w:type="paragraph" w:customStyle="1" w:styleId="Estilo1">
+    <w:name w:val="Estilo1"/>
+    <w:basedOn w:val="TOC2"/>
+    <w:link w:val="Estilo1Char"/>
+    <w:qFormat/>
+    <w:rsid w:val="00C00286"/>
+    <w:pPr>
+      <w:tabs>
+        <w:tab w:val="left" w:pos="880"/>
+        <w:tab w:val="right" w:leader="dot" w:pos="8494"/>
+      </w:tabs>
+    </w:pPr>
+    <w:rPr>
+      <w:noProof/>
+    </w:rPr>
+  </w:style>
+  <w:style w:type="paragraph" w:customStyle="1" w:styleId="Estilo2">
+    <w:name w:val="Estilo2"/>
+    <w:basedOn w:val="Estilo1"/>
+    <w:link w:val="Estilo2Char"/>
+    <w:qFormat/>
+    <w:rsid w:val="00C00286"/>
+    <w:pPr>
+      <w:ind w:left="880"/>
+    </w:pPr>
+  </w:style>
+  <w:style w:type="character" w:customStyle="1" w:styleId="TOC2Char">
+    <w:name w:val="TOC 2 Char"/>
+    <w:basedOn w:val="DefaultParagraphFont"/>
+    <w:link w:val="TOC2"/>
+    <w:uiPriority w:val="39"/>
+    <w:rsid w:val="00C00286"/>
+  </w:style>
+  <w:style w:type="character" w:customStyle="1" w:styleId="Estilo1Char">
+    <w:name w:val="Estilo1 Char"/>
+    <w:basedOn w:val="TOC2Char"/>
+    <w:link w:val="Estilo1"/>
+    <w:rsid w:val="00C00286"/>
+    <w:rPr>
+      <w:noProof/>
+    </w:rPr>
+  </w:style>
+  <w:style w:type="character" w:styleId="CommentReference">
+    <w:name w:val="annotation reference"/>
+    <w:basedOn w:val="DefaultParagraphFont"/>
+    <w:uiPriority w:val="99"/>
+    <w:semiHidden/>
+    <w:unhideWhenUsed/>
+    <w:rsid w:val="00F86420"/>
+    <w:rPr>
+      <w:sz w:val="16"/>
+      <w:szCs w:val="16"/>
+    </w:rPr>
+  </w:style>
+  <w:style w:type="character" w:customStyle="1" w:styleId="Estilo2Char">
+    <w:name w:val="Estilo2 Char"/>
+    <w:basedOn w:val="Estilo1Char"/>
+    <w:link w:val="Estilo2"/>
+    <w:rsid w:val="00C00286"/>
+    <w:rPr>
+      <w:noProof/>
+    </w:rPr>
+  </w:style>
+  <w:style w:type="paragraph" w:styleId="CommentText">
+    <w:name w:val="annotation text"/>
+    <w:basedOn w:val="Normal"/>
+    <w:link w:val="CommentTextChar"/>
+    <w:uiPriority w:val="99"/>
+    <w:semiHidden/>
+    <w:unhideWhenUsed/>
+    <w:rsid w:val="00F86420"/>
+    <w:pPr>
+      <w:spacing w:line="240" w:lineRule="auto"/>
+    </w:pPr>
+    <w:rPr>
+      <w:sz w:val="20"/>
+      <w:szCs w:val="20"/>
+    </w:rPr>
+  </w:style>
+  <w:style w:type="character" w:customStyle="1" w:styleId="CommentTextChar">
+    <w:name w:val="Comment Text Char"/>
+    <w:basedOn w:val="DefaultParagraphFont"/>
+    <w:link w:val="CommentText"/>
+    <w:uiPriority w:val="99"/>
+    <w:semiHidden/>
+    <w:rsid w:val="00F86420"/>
+    <w:rPr>
+      <w:sz w:val="20"/>
+      <w:szCs w:val="20"/>
+    </w:rPr>
+  </w:style>
+  <w:style w:type="paragraph" w:styleId="CommentSubject">
+    <w:name w:val="annotation subject"/>
+    <w:basedOn w:val="CommentText"/>
+    <w:next w:val="CommentText"/>
+    <w:link w:val="CommentSubjectChar"/>
+    <w:uiPriority w:val="99"/>
+    <w:semiHidden/>
+    <w:unhideWhenUsed/>
+    <w:rsid w:val="00F86420"/>
+    <w:rPr>
+      <w:b/>
+      <w:bCs/>
+    </w:rPr>
+  </w:style>
+  <w:style w:type="character" w:customStyle="1" w:styleId="CommentSubjectChar">
+    <w:name w:val="Comment Subject Char"/>
+    <w:basedOn w:val="CommentTextChar"/>
+    <w:link w:val="CommentSubject"/>
+    <w:uiPriority w:val="99"/>
+    <w:semiHidden/>
+    <w:rsid w:val="00F86420"/>
+    <w:rPr>
+      <w:b/>
+      <w:bCs/>
+      <w:sz w:val="20"/>
+      <w:szCs w:val="20"/>
+    </w:rPr>
+  </w:style>
+  <w:style w:type="paragraph" w:styleId="BalloonText">
+    <w:name w:val="Balloon Text"/>
+    <w:basedOn w:val="Normal"/>
+    <w:link w:val="BalloonTextChar"/>
+    <w:uiPriority w:val="99"/>
+    <w:semiHidden/>
+    <w:unhideWhenUsed/>
+    <w:rsid w:val="00F86420"/>
+    <w:pPr>
+      <w:spacing w:after="0" w:line="240" w:lineRule="auto"/>
+    </w:pPr>
+    <w:rPr>
+      <w:rFonts w:ascii="Segoe UI" w:hAnsi="Segoe UI" w:cs="Segoe UI"/>
+      <w:sz w:val="18"/>
+      <w:szCs w:val="18"/>
+    </w:rPr>
+  </w:style>
+  <w:style w:type="character" w:customStyle="1" w:styleId="BalloonTextChar">
+    <w:name w:val="Balloon Text Char"/>
+    <w:basedOn w:val="DefaultParagraphFont"/>
+    <w:link w:val="BalloonText"/>
+    <w:uiPriority w:val="99"/>
+    <w:semiHidden/>
+    <w:rsid w:val="00F86420"/>
+    <w:rPr>
+      <w:rFonts w:ascii="Segoe UI" w:hAnsi="Segoe UI" w:cs="Segoe UI"/>
+      <w:sz w:val="18"/>
+      <w:szCs w:val="18"/>
+    </w:rPr>
+  </w:style>
+  <w:style w:type="table" w:styleId="TableGrid">
+    <w:name w:val="Table Grid"/>
+    <w:basedOn w:val="TableNormal"/>
     <w:uiPriority w:val="39"/>
     <w:rsid w:val="00C06904"/>
     <w:pPr>
@@ -6537,7 +7038,7 @@
   <a:extraClrSchemeLst/>
   <a:extLst>
     <a:ext uri="{05A4C25C-085E-4340-85A3-A5531E510DB2}">
-      <thm15:themeFamily xmlns:thm15="http://schemas.microsoft.com/office/thememl/2012/main" name="Office Theme" id="{62F939B6-93AF-4DB8-9C6B-D6C7DFDC589F}" vid="{4A3C46E8-61CC-4603-A589-7422A47A8E4A}"/>
+      <thm15:themeFamily xmlns:thm15="http://schemas.microsoft.com/office/thememl/2012/main" xmlns="" name="Office Theme" id="{62F939B6-93AF-4DB8-9C6B-D6C7DFDC589F}" vid="{4A3C46E8-61CC-4603-A589-7422A47A8E4A}"/>
     </a:ext>
   </a:extLst>
 </a:theme>
@@ -6548,7 +7049,7 @@
 </file>
 
 <file path=customXml/itemProps1.xml><?xml version="1.0" encoding="utf-8"?>
-<ds:datastoreItem xmlns:ds="http://schemas.openxmlformats.org/officeDocument/2006/customXml" ds:itemID="{A66BE662-2BD6-4EFF-8862-7AC22F5B35FE}">
+<ds:datastoreItem xmlns:ds="http://schemas.openxmlformats.org/officeDocument/2006/customXml" ds:itemID="{CABA343F-179D-4ED1-8636-3D8C1A3BF67A}">
   <ds:schemaRefs>
     <ds:schemaRef ds:uri="http://schemas.openxmlformats.org/officeDocument/2006/bibliography"/>
   </ds:schemaRefs>

</xml_diff>